<commit_message>
Documentation For Exercise 03
</commit_message>
<xml_diff>
--- a/V3/Exercise 03/Self Learning Exercise 1.docx
+++ b/V3/Exercise 03/Self Learning Exercise 1.docx
@@ -1,6 +1,6 @@
 
 <file path=word/document.xml><?xml version="1.0" encoding="utf-8"?>
-<w:document xmlns:wpc="http://schemas.microsoft.com/office/word/2010/wordprocessingCanvas" xmlns:cx="http://schemas.microsoft.com/office/drawing/2014/chartex" xmlns:cx1="http://schemas.microsoft.com/office/drawing/2015/9/8/chartex" xmlns:mc="http://schemas.openxmlformats.org/markup-compatibility/2006" xmlns:o="urn:schemas-microsoft-com:office:office" xmlns:r="http://schemas.openxmlformats.org/officeDocument/2006/relationships" xmlns:m="http://schemas.openxmlformats.org/officeDocument/2006/math" xmlns:v="urn:schemas-microsoft-com:vml" xmlns:wp14="http://schemas.microsoft.com/office/word/2010/wordprocessingDrawing" xmlns:wp="http://schemas.openxmlformats.org/drawingml/2006/wordprocessingDrawing" xmlns:w10="urn:schemas-microsoft-com:office:word" xmlns:w="http://schemas.openxmlformats.org/wordprocessingml/2006/main" xmlns:w14="http://schemas.microsoft.com/office/word/2010/wordml" xmlns:w15="http://schemas.microsoft.com/office/word/2012/wordml" xmlns:w16se="http://schemas.microsoft.com/office/word/2015/wordml/symex" xmlns:wpg="http://schemas.microsoft.com/office/word/2010/wordprocessingGroup" xmlns:wpi="http://schemas.microsoft.com/office/word/2010/wordprocessingInk" xmlns:wne="http://schemas.microsoft.com/office/word/2006/wordml" xmlns:wps="http://schemas.microsoft.com/office/word/2010/wordprocessingShape" mc:Ignorable="w14 w15 w16se wp14">
+<w:document xmlns:wpc="http://schemas.microsoft.com/office/word/2010/wordprocessingCanvas" xmlns:cx="http://schemas.microsoft.com/office/drawing/2014/chartex" xmlns:cx1="http://schemas.microsoft.com/office/drawing/2015/9/8/chartex" xmlns:cx2="http://schemas.microsoft.com/office/drawing/2015/10/21/chartex" xmlns:cx3="http://schemas.microsoft.com/office/drawing/2016/5/9/chartex" xmlns:cx4="http://schemas.microsoft.com/office/drawing/2016/5/10/chartex" xmlns:cx5="http://schemas.microsoft.com/office/drawing/2016/5/11/chartex" xmlns:cx6="http://schemas.microsoft.com/office/drawing/2016/5/12/chartex" xmlns:cx7="http://schemas.microsoft.com/office/drawing/2016/5/13/chartex" xmlns:cx8="http://schemas.microsoft.com/office/drawing/2016/5/14/chartex" xmlns:mc="http://schemas.openxmlformats.org/markup-compatibility/2006" xmlns:aink="http://schemas.microsoft.com/office/drawing/2016/ink" xmlns:am3d="http://schemas.microsoft.com/office/drawing/2017/model3d" xmlns:o="urn:schemas-microsoft-com:office:office" xmlns:r="http://schemas.openxmlformats.org/officeDocument/2006/relationships" xmlns:m="http://schemas.openxmlformats.org/officeDocument/2006/math" xmlns:v="urn:schemas-microsoft-com:vml" xmlns:wp14="http://schemas.microsoft.com/office/word/2010/wordprocessingDrawing" xmlns:wp="http://schemas.openxmlformats.org/drawingml/2006/wordprocessingDrawing" xmlns:w10="urn:schemas-microsoft-com:office:word" xmlns:w="http://schemas.openxmlformats.org/wordprocessingml/2006/main" xmlns:w14="http://schemas.microsoft.com/office/word/2010/wordml" xmlns:w15="http://schemas.microsoft.com/office/word/2012/wordml" xmlns:w16cid="http://schemas.microsoft.com/office/word/2016/wordml/cid" xmlns:w16se="http://schemas.microsoft.com/office/word/2015/wordml/symex" xmlns:wpg="http://schemas.microsoft.com/office/word/2010/wordprocessingGroup" xmlns:wpi="http://schemas.microsoft.com/office/word/2010/wordprocessingInk" xmlns:wne="http://schemas.microsoft.com/office/word/2006/wordml" xmlns:wps="http://schemas.microsoft.com/office/word/2010/wordprocessingShape" mc:Ignorable="w14 w15 w16se w16cid wp14">
   <w:body>
     <w:p>
       <w:r>
@@ -491,15 +491,62 @@
           <w:szCs w:val="19"/>
         </w:rPr>
       </w:pPr>
+      <w:r>
+        <w:rPr>
+          <w:rFonts w:ascii="Consolas" w:hAnsi="Consolas" w:cs="Consolas"/>
+          <w:color w:val="0000FF"/>
+          <w:sz w:val="19"/>
+          <w:szCs w:val="19"/>
+        </w:rPr>
+        <w:t>public</w:t>
+      </w:r>
+      <w:r>
+        <w:rPr>
+          <w:rFonts w:ascii="Consolas" w:hAnsi="Consolas" w:cs="Consolas"/>
+          <w:color w:val="000000"/>
+          <w:sz w:val="19"/>
+          <w:szCs w:val="19"/>
+        </w:rPr>
+        <w:t xml:space="preserve"> </w:t>
+      </w:r>
+      <w:r>
+        <w:rPr>
+          <w:rFonts w:ascii="Consolas" w:hAnsi="Consolas" w:cs="Consolas"/>
+          <w:color w:val="0000FF"/>
+          <w:sz w:val="19"/>
+          <w:szCs w:val="19"/>
+        </w:rPr>
+        <w:t>class</w:t>
+      </w:r>
+      <w:r>
+        <w:rPr>
+          <w:rFonts w:ascii="Consolas" w:hAnsi="Consolas" w:cs="Consolas"/>
+          <w:color w:val="000000"/>
+          <w:sz w:val="19"/>
+          <w:szCs w:val="19"/>
+        </w:rPr>
+        <w:t xml:space="preserve"> </w:t>
+      </w:r>
+      <w:proofErr w:type="spellStart"/>
       <w:proofErr w:type="gramStart"/>
       <w:r>
         <w:rPr>
           <w:rFonts w:ascii="Consolas" w:hAnsi="Consolas" w:cs="Consolas"/>
-          <w:color w:val="0000FF"/>
-          <w:sz w:val="19"/>
-          <w:szCs w:val="19"/>
-        </w:rPr>
-        <w:t>public</w:t>
+          <w:color w:val="2B91AF"/>
+          <w:sz w:val="19"/>
+          <w:szCs w:val="19"/>
+        </w:rPr>
+        <w:t>BoxColor</w:t>
+      </w:r>
+      <w:proofErr w:type="spellEnd"/>
+      <w:r>
+        <w:rPr>
+          <w:rFonts w:ascii="Consolas" w:hAnsi="Consolas" w:cs="Consolas"/>
+          <w:color w:val="000000"/>
+          <w:sz w:val="19"/>
+          <w:szCs w:val="19"/>
+        </w:rPr>
+        <w:t xml:space="preserve"> :</w:t>
       </w:r>
       <w:proofErr w:type="gramEnd"/>
       <w:r>
@@ -510,44 +557,6 @@
           <w:szCs w:val="19"/>
         </w:rPr>
         <w:t xml:space="preserve"> </w:t>
-      </w:r>
-      <w:r>
-        <w:rPr>
-          <w:rFonts w:ascii="Consolas" w:hAnsi="Consolas" w:cs="Consolas"/>
-          <w:color w:val="0000FF"/>
-          <w:sz w:val="19"/>
-          <w:szCs w:val="19"/>
-        </w:rPr>
-        <w:t>class</w:t>
-      </w:r>
-      <w:r>
-        <w:rPr>
-          <w:rFonts w:ascii="Consolas" w:hAnsi="Consolas" w:cs="Consolas"/>
-          <w:color w:val="000000"/>
-          <w:sz w:val="19"/>
-          <w:szCs w:val="19"/>
-        </w:rPr>
-        <w:t xml:space="preserve"> </w:t>
-      </w:r>
-      <w:proofErr w:type="spellStart"/>
-      <w:r>
-        <w:rPr>
-          <w:rFonts w:ascii="Consolas" w:hAnsi="Consolas" w:cs="Consolas"/>
-          <w:color w:val="2B91AF"/>
-          <w:sz w:val="19"/>
-          <w:szCs w:val="19"/>
-        </w:rPr>
-        <w:t>BoxColor</w:t>
-      </w:r>
-      <w:proofErr w:type="spellEnd"/>
-      <w:r>
-        <w:rPr>
-          <w:rFonts w:ascii="Consolas" w:hAnsi="Consolas" w:cs="Consolas"/>
-          <w:color w:val="000000"/>
-          <w:sz w:val="19"/>
-          <w:szCs w:val="19"/>
-        </w:rPr>
-        <w:t xml:space="preserve"> : </w:t>
       </w:r>
       <w:proofErr w:type="spellStart"/>
       <w:r>
@@ -1002,15 +1011,44 @@
         </w:rPr>
         <w:t xml:space="preserve">    </w:t>
       </w:r>
+      <w:r>
+        <w:rPr>
+          <w:rFonts w:ascii="Consolas" w:hAnsi="Consolas" w:cs="Consolas"/>
+          <w:color w:val="0000FF"/>
+          <w:sz w:val="19"/>
+          <w:szCs w:val="19"/>
+        </w:rPr>
+        <w:t>void</w:t>
+      </w:r>
+      <w:r>
+        <w:rPr>
+          <w:rFonts w:ascii="Consolas" w:hAnsi="Consolas" w:cs="Consolas"/>
+          <w:color w:val="000000"/>
+          <w:sz w:val="19"/>
+          <w:szCs w:val="19"/>
+        </w:rPr>
+        <w:t xml:space="preserve"> </w:t>
+      </w:r>
+      <w:proofErr w:type="spellStart"/>
       <w:proofErr w:type="gramStart"/>
       <w:r>
         <w:rPr>
           <w:rFonts w:ascii="Consolas" w:hAnsi="Consolas" w:cs="Consolas"/>
-          <w:color w:val="0000FF"/>
-          <w:sz w:val="19"/>
-          <w:szCs w:val="19"/>
-        </w:rPr>
-        <w:t>void</w:t>
+          <w:color w:val="000000"/>
+          <w:sz w:val="19"/>
+          <w:szCs w:val="19"/>
+        </w:rPr>
+        <w:t>TurnRed</w:t>
+      </w:r>
+      <w:proofErr w:type="spellEnd"/>
+      <w:r>
+        <w:rPr>
+          <w:rFonts w:ascii="Consolas" w:hAnsi="Consolas" w:cs="Consolas"/>
+          <w:color w:val="000000"/>
+          <w:sz w:val="19"/>
+          <w:szCs w:val="19"/>
+        </w:rPr>
+        <w:t>(</w:t>
       </w:r>
       <w:proofErr w:type="gramEnd"/>
       <w:r>
@@ -1020,27 +1058,7 @@
           <w:sz w:val="19"/>
           <w:szCs w:val="19"/>
         </w:rPr>
-        <w:t xml:space="preserve"> </w:t>
-      </w:r>
-      <w:proofErr w:type="spellStart"/>
-      <w:r>
-        <w:rPr>
-          <w:rFonts w:ascii="Consolas" w:hAnsi="Consolas" w:cs="Consolas"/>
-          <w:color w:val="000000"/>
-          <w:sz w:val="19"/>
-          <w:szCs w:val="19"/>
-        </w:rPr>
-        <w:t>TurnRed</w:t>
-      </w:r>
-      <w:proofErr w:type="spellEnd"/>
-      <w:r>
-        <w:rPr>
-          <w:rFonts w:ascii="Consolas" w:hAnsi="Consolas" w:cs="Consolas"/>
-          <w:color w:val="000000"/>
-          <w:sz w:val="19"/>
-          <w:szCs w:val="19"/>
-        </w:rPr>
-        <w:t>()</w:t>
+        <w:t>)</w:t>
       </w:r>
     </w:p>
     <w:p>
@@ -1302,10 +1320,7 @@
     </w:p>
     <w:p>
       <w:r>
-        <w:t>To change the color back to normal once the user stops hovering over the box, click on the</w:t>
-      </w:r>
-      <w:r>
-        <w:t xml:space="preserve"> </w:t>
+        <w:t xml:space="preserve">To change the color back to normal once the user stops hovering over the box, click on the </w:t>
       </w:r>
       <w:r>
         <w:rPr>
@@ -1320,48 +1335,33 @@
         <w:rPr>
           <w:b/>
         </w:rPr>
-        <w:t xml:space="preserve">Add </w:t>
-      </w:r>
+        <w:t>Add New Event Trigger</w:t>
+      </w:r>
+      <w:r>
+        <w:t xml:space="preserve">. To add a new event click </w:t>
+      </w:r>
+      <w:r>
+        <w:t>add</w:t>
+      </w:r>
+      <w:r>
+        <w:t xml:space="preserve"> New and select </w:t>
+      </w:r>
+      <w:proofErr w:type="spellStart"/>
       <w:r>
         <w:rPr>
           <w:b/>
         </w:rPr>
-        <w:t xml:space="preserve">New </w:t>
+        <w:t>PointerE</w:t>
       </w:r>
       <w:r>
         <w:rPr>
           <w:b/>
         </w:rPr>
-        <w:t>Event Trigger</w:t>
-      </w:r>
-      <w:r>
-        <w:t xml:space="preserve">. To add a new event click </w:t>
-      </w:r>
-      <w:r>
-        <w:t>add</w:t>
-      </w:r>
-      <w:r>
-        <w:t xml:space="preserve"> New and select </w:t>
-      </w:r>
-      <w:proofErr w:type="spellStart"/>
-      <w:r>
-        <w:rPr>
-          <w:b/>
-        </w:rPr>
-        <w:t>PointerE</w:t>
-      </w:r>
-      <w:r>
-        <w:rPr>
-          <w:b/>
-        </w:rPr>
         <w:t>xit</w:t>
       </w:r>
       <w:proofErr w:type="spellEnd"/>
       <w:r>
-        <w:t>. Now Add a function to the list by clicking on the + icon. Drag the</w:t>
-      </w:r>
-      <w:r>
-        <w:t xml:space="preserve"> Image into the object property. </w:t>
+        <w:t xml:space="preserve">. Now Add a function to the list by clicking on the + icon. Drag the Image into the object property. </w:t>
       </w:r>
     </w:p>
     <w:p>
@@ -1371,10 +1371,7 @@
       <w:proofErr w:type="spellStart"/>
       <w:proofErr w:type="gramStart"/>
       <w:r>
-        <w:t>Turn</w:t>
-      </w:r>
-      <w:r>
-        <w:t>Original</w:t>
+        <w:t>TurnOriginal</w:t>
       </w:r>
       <w:proofErr w:type="spellEnd"/>
       <w:r>
@@ -1410,7 +1407,7 @@
             <v:path o:extrusionok="f" gradientshapeok="t" o:connecttype="rect"/>
             <o:lock v:ext="edit" aspectratio="t"/>
           </v:shapetype>
-          <v:shape id="_x0000_i1025" type="#_x0000_t75" style="width:468pt;height:253.5pt">
+          <v:shape id="_x0000_i1025" type="#_x0000_t75" style="width:468pt;height:254.05pt">
             <v:imagedata r:id="rId8" o:title="Red Banner"/>
           </v:shape>
         </w:pict>
@@ -1555,10 +1552,7 @@
     <w:p/>
     <w:p>
       <w:r>
-        <w:t xml:space="preserve">The Slider is a UI </w:t>
-      </w:r>
-      <w:r>
-        <w:t>element that is controlled based on a min and a max value. The numbers are predetermined and controlled by dragging a handle for the slider. These controls are typically used for health bars, brightness, or sizing elements.</w:t>
+        <w:t>The Slider is a UI element that is controlled based on a min and a max value. The numbers are predetermined and controlled by dragging a handle for the slider. These controls are typically used for health bars, brightness, or sizing elements.</w:t>
       </w:r>
     </w:p>
     <w:p>
@@ -1585,31 +1579,7 @@
       </w:r>
       <w:proofErr w:type="spellEnd"/>
       <w:r>
-        <w:t xml:space="preserve"> as such: </w:t>
-      </w:r>
-      <w:proofErr w:type="spellStart"/>
-      <w:r>
-        <w:t>Pos</w:t>
-      </w:r>
-      <w:proofErr w:type="spellEnd"/>
-      <w:r>
-        <w:t xml:space="preserve"> X: 7 </w:t>
-      </w:r>
-      <w:proofErr w:type="spellStart"/>
-      <w:r>
-        <w:t>Pos</w:t>
-      </w:r>
-      <w:proofErr w:type="spellEnd"/>
-      <w:r>
-        <w:t xml:space="preserve"> Y: 141 </w:t>
-      </w:r>
-      <w:proofErr w:type="spellStart"/>
-      <w:r>
-        <w:t>Pos</w:t>
-      </w:r>
-      <w:proofErr w:type="spellEnd"/>
-      <w:r>
-        <w:t xml:space="preserve"> Z: 0 Width: 160 Height: 30. In the Text field name the Text: “</w:t>
+        <w:t xml:space="preserve"> as such: Pos X: 7 Pos Y: 141 Pos Z: 0 Width: 160 Height: 30. In the Text field name the Text: “</w:t>
       </w:r>
       <w:r>
         <w:rPr>
@@ -1639,492 +1609,448 @@
     </w:p>
     <w:p>
       <w:r>
-        <w:t xml:space="preserve">Next create a Slider. </w:t>
-      </w:r>
-      <w:r>
-        <w:t xml:space="preserve">Right Click the Canvas go to UI and then </w:t>
-      </w:r>
-      <w:r>
-        <w:t>Slider</w:t>
-      </w:r>
-      <w:r>
-        <w:t>.</w:t>
-      </w:r>
-      <w:r>
+        <w:t>Next create a Slider. Right Click the Canvas go to UI and then Slider.</w:t>
+      </w:r>
+      <w:r>
+        <w:t xml:space="preserve"> Position the Slider as such: Pos X: 1 Pos Y: 119 Pos Z: 0 Width: 160 Height: 20</w:t>
+      </w:r>
+      <w:r>
+        <w:t>. We are going to scale the Box object in game to scale big and small depending on the slider control.</w:t>
+      </w:r>
+    </w:p>
+    <w:p>
+      <w:r>
+        <w:t xml:space="preserve">Next let’s create a script that will build onto this functionality. Name the Script </w:t>
+      </w:r>
+      <w:proofErr w:type="spellStart"/>
+      <w:r>
+        <w:t>BoxSlider</w:t>
+      </w:r>
+      <w:proofErr w:type="spellEnd"/>
+      <w:r>
+        <w:t xml:space="preserve"> and apply this code into the Script.</w:t>
+      </w:r>
+    </w:p>
+    <w:p>
+      <w:pPr>
+        <w:autoSpaceDE w:val="0"/>
+        <w:autoSpaceDN w:val="0"/>
+        <w:adjustRightInd w:val="0"/>
+        <w:spacing w:after="0" w:line="240" w:lineRule="auto"/>
+        <w:rPr>
+          <w:rFonts w:ascii="Consolas" w:hAnsi="Consolas" w:cs="Consolas"/>
+          <w:color w:val="000000"/>
+          <w:sz w:val="19"/>
+          <w:szCs w:val="19"/>
+        </w:rPr>
+      </w:pPr>
+      <w:r>
+        <w:rPr>
+          <w:rFonts w:ascii="Consolas" w:hAnsi="Consolas" w:cs="Consolas"/>
+          <w:color w:val="0000FF"/>
+          <w:sz w:val="19"/>
+          <w:szCs w:val="19"/>
+        </w:rPr>
+        <w:t>using</w:t>
+      </w:r>
+      <w:r>
+        <w:rPr>
+          <w:rFonts w:ascii="Consolas" w:hAnsi="Consolas" w:cs="Consolas"/>
+          <w:color w:val="000000"/>
+          <w:sz w:val="19"/>
+          <w:szCs w:val="19"/>
+        </w:rPr>
         <w:t xml:space="preserve"> </w:t>
       </w:r>
-      <w:r>
-        <w:t xml:space="preserve">Position the </w:t>
-      </w:r>
-      <w:r>
-        <w:t>Slider</w:t>
-      </w:r>
-      <w:r>
-        <w:t xml:space="preserve"> as such: </w:t>
-      </w:r>
-      <w:proofErr w:type="spellStart"/>
-      <w:r>
-        <w:t>Pos</w:t>
-      </w:r>
-      <w:proofErr w:type="spellEnd"/>
-      <w:r>
-        <w:t xml:space="preserve"> X: </w:t>
-      </w:r>
-      <w:r>
-        <w:t xml:space="preserve">1 </w:t>
-      </w:r>
-      <w:proofErr w:type="spellStart"/>
-      <w:r>
-        <w:t>Pos</w:t>
-      </w:r>
-      <w:proofErr w:type="spellEnd"/>
-      <w:r>
-        <w:t xml:space="preserve"> Y: 1</w:t>
-      </w:r>
-      <w:r>
-        <w:t>1</w:t>
-      </w:r>
-      <w:r>
-        <w:t>9</w:t>
-      </w:r>
-      <w:r>
+      <w:proofErr w:type="spellStart"/>
+      <w:r>
+        <w:rPr>
+          <w:rFonts w:ascii="Consolas" w:hAnsi="Consolas" w:cs="Consolas"/>
+          <w:color w:val="000000"/>
+          <w:sz w:val="19"/>
+          <w:szCs w:val="19"/>
+        </w:rPr>
+        <w:t>UnityEngine.UI</w:t>
+      </w:r>
+      <w:proofErr w:type="spellEnd"/>
+      <w:r>
+        <w:rPr>
+          <w:rFonts w:ascii="Consolas" w:hAnsi="Consolas" w:cs="Consolas"/>
+          <w:color w:val="000000"/>
+          <w:sz w:val="19"/>
+          <w:szCs w:val="19"/>
+        </w:rPr>
+        <w:t>;</w:t>
+      </w:r>
+    </w:p>
+    <w:p>
+      <w:pPr>
+        <w:autoSpaceDE w:val="0"/>
+        <w:autoSpaceDN w:val="0"/>
+        <w:adjustRightInd w:val="0"/>
+        <w:spacing w:after="0" w:line="240" w:lineRule="auto"/>
+        <w:rPr>
+          <w:rFonts w:ascii="Consolas" w:hAnsi="Consolas" w:cs="Consolas"/>
+          <w:color w:val="000000"/>
+          <w:sz w:val="19"/>
+          <w:szCs w:val="19"/>
+        </w:rPr>
+      </w:pPr>
+    </w:p>
+    <w:p>
+      <w:pPr>
+        <w:autoSpaceDE w:val="0"/>
+        <w:autoSpaceDN w:val="0"/>
+        <w:adjustRightInd w:val="0"/>
+        <w:spacing w:after="0" w:line="240" w:lineRule="auto"/>
+        <w:rPr>
+          <w:rFonts w:ascii="Consolas" w:hAnsi="Consolas" w:cs="Consolas"/>
+          <w:color w:val="000000"/>
+          <w:sz w:val="19"/>
+          <w:szCs w:val="19"/>
+        </w:rPr>
+      </w:pPr>
+      <w:r>
+        <w:rPr>
+          <w:rFonts w:ascii="Consolas" w:hAnsi="Consolas" w:cs="Consolas"/>
+          <w:color w:val="0000FF"/>
+          <w:sz w:val="19"/>
+          <w:szCs w:val="19"/>
+        </w:rPr>
+        <w:t>public</w:t>
+      </w:r>
+      <w:r>
+        <w:rPr>
+          <w:rFonts w:ascii="Consolas" w:hAnsi="Consolas" w:cs="Consolas"/>
+          <w:color w:val="000000"/>
+          <w:sz w:val="19"/>
+          <w:szCs w:val="19"/>
+        </w:rPr>
         <w:t xml:space="preserve"> </w:t>
       </w:r>
-      <w:proofErr w:type="spellStart"/>
-      <w:r>
-        <w:t>Pos</w:t>
-      </w:r>
-      <w:proofErr w:type="spellEnd"/>
-      <w:r>
-        <w:t xml:space="preserve"> Z: 0 Width: 160 Height</w:t>
-      </w:r>
-      <w:r>
-        <w:t>: 2</w:t>
-      </w:r>
-      <w:r>
-        <w:t>0</w:t>
-      </w:r>
-      <w:r>
-        <w:t>. We are going to scale the Box object in game to scale big and small depending on the slider control.</w:t>
-      </w:r>
-    </w:p>
-    <w:p>
-      <w:r>
-        <w:t xml:space="preserve">Next let’s create a script that will build onto this functionality. Name the Script </w:t>
-      </w:r>
-      <w:proofErr w:type="spellStart"/>
-      <w:r>
+      <w:r>
+        <w:rPr>
+          <w:rFonts w:ascii="Consolas" w:hAnsi="Consolas" w:cs="Consolas"/>
+          <w:color w:val="0000FF"/>
+          <w:sz w:val="19"/>
+          <w:szCs w:val="19"/>
+        </w:rPr>
+        <w:t>class</w:t>
+      </w:r>
+      <w:r>
+        <w:rPr>
+          <w:rFonts w:ascii="Consolas" w:hAnsi="Consolas" w:cs="Consolas"/>
+          <w:color w:val="000000"/>
+          <w:sz w:val="19"/>
+          <w:szCs w:val="19"/>
+        </w:rPr>
+        <w:t xml:space="preserve"> </w:t>
+      </w:r>
+      <w:proofErr w:type="spellStart"/>
+      <w:proofErr w:type="gramStart"/>
+      <w:r>
+        <w:rPr>
+          <w:rFonts w:ascii="Consolas" w:hAnsi="Consolas" w:cs="Consolas"/>
+          <w:color w:val="2B91AF"/>
+          <w:sz w:val="19"/>
+          <w:szCs w:val="19"/>
+        </w:rPr>
         <w:t>BoxSlider</w:t>
       </w:r>
       <w:proofErr w:type="spellEnd"/>
       <w:r>
-        <w:t xml:space="preserve"> and apply this code into the Script.</w:t>
-      </w:r>
-    </w:p>
-    <w:p>
-      <w:pPr>
-        <w:autoSpaceDE w:val="0"/>
-        <w:autoSpaceDN w:val="0"/>
-        <w:adjustRightInd w:val="0"/>
-        <w:spacing w:after="0" w:line="240" w:lineRule="auto"/>
-        <w:rPr>
-          <w:rFonts w:ascii="Consolas" w:hAnsi="Consolas" w:cs="Consolas"/>
-          <w:color w:val="000000"/>
-          <w:sz w:val="19"/>
-          <w:szCs w:val="19"/>
-        </w:rPr>
-      </w:pPr>
+        <w:rPr>
+          <w:rFonts w:ascii="Consolas" w:hAnsi="Consolas" w:cs="Consolas"/>
+          <w:color w:val="000000"/>
+          <w:sz w:val="19"/>
+          <w:szCs w:val="19"/>
+        </w:rPr>
+        <w:t xml:space="preserve"> :</w:t>
+      </w:r>
+      <w:proofErr w:type="gramEnd"/>
+      <w:r>
+        <w:rPr>
+          <w:rFonts w:ascii="Consolas" w:hAnsi="Consolas" w:cs="Consolas"/>
+          <w:color w:val="000000"/>
+          <w:sz w:val="19"/>
+          <w:szCs w:val="19"/>
+        </w:rPr>
+        <w:t xml:space="preserve"> </w:t>
+      </w:r>
+      <w:proofErr w:type="spellStart"/>
+      <w:r>
+        <w:rPr>
+          <w:rFonts w:ascii="Consolas" w:hAnsi="Consolas" w:cs="Consolas"/>
+          <w:color w:val="000000"/>
+          <w:sz w:val="19"/>
+          <w:szCs w:val="19"/>
+        </w:rPr>
+        <w:t>MonoBehaviour</w:t>
+      </w:r>
+      <w:proofErr w:type="spellEnd"/>
+    </w:p>
+    <w:p>
+      <w:pPr>
+        <w:autoSpaceDE w:val="0"/>
+        <w:autoSpaceDN w:val="0"/>
+        <w:adjustRightInd w:val="0"/>
+        <w:spacing w:after="0" w:line="240" w:lineRule="auto"/>
+        <w:rPr>
+          <w:rFonts w:ascii="Consolas" w:hAnsi="Consolas" w:cs="Consolas"/>
+          <w:color w:val="000000"/>
+          <w:sz w:val="19"/>
+          <w:szCs w:val="19"/>
+        </w:rPr>
+      </w:pPr>
+      <w:r>
+        <w:rPr>
+          <w:rFonts w:ascii="Consolas" w:hAnsi="Consolas" w:cs="Consolas"/>
+          <w:color w:val="000000"/>
+          <w:sz w:val="19"/>
+          <w:szCs w:val="19"/>
+        </w:rPr>
+        <w:t>{</w:t>
+      </w:r>
+    </w:p>
+    <w:p>
+      <w:pPr>
+        <w:autoSpaceDE w:val="0"/>
+        <w:autoSpaceDN w:val="0"/>
+        <w:adjustRightInd w:val="0"/>
+        <w:spacing w:after="0" w:line="240" w:lineRule="auto"/>
+        <w:rPr>
+          <w:rFonts w:ascii="Consolas" w:hAnsi="Consolas" w:cs="Consolas"/>
+          <w:color w:val="000000"/>
+          <w:sz w:val="19"/>
+          <w:szCs w:val="19"/>
+        </w:rPr>
+      </w:pPr>
+      <w:r>
+        <w:rPr>
+          <w:rFonts w:ascii="Consolas" w:hAnsi="Consolas" w:cs="Consolas"/>
+          <w:color w:val="000000"/>
+          <w:sz w:val="19"/>
+          <w:szCs w:val="19"/>
+        </w:rPr>
+        <w:t xml:space="preserve">    </w:t>
+      </w:r>
+      <w:r>
+        <w:rPr>
+          <w:rFonts w:ascii="Consolas" w:hAnsi="Consolas" w:cs="Consolas"/>
+          <w:color w:val="0000FF"/>
+          <w:sz w:val="19"/>
+          <w:szCs w:val="19"/>
+        </w:rPr>
+        <w:t>public</w:t>
+      </w:r>
+      <w:r>
+        <w:rPr>
+          <w:rFonts w:ascii="Consolas" w:hAnsi="Consolas" w:cs="Consolas"/>
+          <w:color w:val="000000"/>
+          <w:sz w:val="19"/>
+          <w:szCs w:val="19"/>
+        </w:rPr>
+        <w:t xml:space="preserve"> Slider </w:t>
+      </w:r>
+      <w:proofErr w:type="spellStart"/>
+      <w:r>
+        <w:rPr>
+          <w:rFonts w:ascii="Consolas" w:hAnsi="Consolas" w:cs="Consolas"/>
+          <w:color w:val="000000"/>
+          <w:sz w:val="19"/>
+          <w:szCs w:val="19"/>
+        </w:rPr>
+        <w:t>slider</w:t>
+      </w:r>
+      <w:proofErr w:type="spellEnd"/>
+      <w:r>
+        <w:rPr>
+          <w:rFonts w:ascii="Consolas" w:hAnsi="Consolas" w:cs="Consolas"/>
+          <w:color w:val="000000"/>
+          <w:sz w:val="19"/>
+          <w:szCs w:val="19"/>
+        </w:rPr>
+        <w:t>;</w:t>
+      </w:r>
+    </w:p>
+    <w:p>
+      <w:pPr>
+        <w:autoSpaceDE w:val="0"/>
+        <w:autoSpaceDN w:val="0"/>
+        <w:adjustRightInd w:val="0"/>
+        <w:spacing w:after="0" w:line="240" w:lineRule="auto"/>
+        <w:rPr>
+          <w:rFonts w:ascii="Consolas" w:hAnsi="Consolas" w:cs="Consolas"/>
+          <w:color w:val="000000"/>
+          <w:sz w:val="19"/>
+          <w:szCs w:val="19"/>
+        </w:rPr>
+      </w:pPr>
+    </w:p>
+    <w:p>
+      <w:pPr>
+        <w:autoSpaceDE w:val="0"/>
+        <w:autoSpaceDN w:val="0"/>
+        <w:adjustRightInd w:val="0"/>
+        <w:spacing w:after="0" w:line="240" w:lineRule="auto"/>
+        <w:rPr>
+          <w:rFonts w:ascii="Consolas" w:hAnsi="Consolas" w:cs="Consolas"/>
+          <w:color w:val="000000"/>
+          <w:sz w:val="19"/>
+          <w:szCs w:val="19"/>
+        </w:rPr>
+      </w:pPr>
+      <w:r>
+        <w:rPr>
+          <w:rFonts w:ascii="Consolas" w:hAnsi="Consolas" w:cs="Consolas"/>
+          <w:color w:val="000000"/>
+          <w:sz w:val="19"/>
+          <w:szCs w:val="19"/>
+        </w:rPr>
+        <w:t xml:space="preserve">    </w:t>
+      </w:r>
+      <w:r>
+        <w:rPr>
+          <w:rFonts w:ascii="Consolas" w:hAnsi="Consolas" w:cs="Consolas"/>
+          <w:color w:val="0000FF"/>
+          <w:sz w:val="19"/>
+          <w:szCs w:val="19"/>
+        </w:rPr>
+        <w:t>public</w:t>
+      </w:r>
+      <w:r>
+        <w:rPr>
+          <w:rFonts w:ascii="Consolas" w:hAnsi="Consolas" w:cs="Consolas"/>
+          <w:color w:val="000000"/>
+          <w:sz w:val="19"/>
+          <w:szCs w:val="19"/>
+        </w:rPr>
+        <w:t xml:space="preserve"> </w:t>
+      </w:r>
+      <w:r>
+        <w:rPr>
+          <w:rFonts w:ascii="Consolas" w:hAnsi="Consolas" w:cs="Consolas"/>
+          <w:color w:val="0000FF"/>
+          <w:sz w:val="19"/>
+          <w:szCs w:val="19"/>
+        </w:rPr>
+        <w:t>void</w:t>
+      </w:r>
+      <w:r>
+        <w:rPr>
+          <w:rFonts w:ascii="Consolas" w:hAnsi="Consolas" w:cs="Consolas"/>
+          <w:color w:val="000000"/>
+          <w:sz w:val="19"/>
+          <w:szCs w:val="19"/>
+        </w:rPr>
+        <w:t xml:space="preserve"> </w:t>
+      </w:r>
+      <w:proofErr w:type="spellStart"/>
       <w:proofErr w:type="gramStart"/>
       <w:r>
         <w:rPr>
           <w:rFonts w:ascii="Consolas" w:hAnsi="Consolas" w:cs="Consolas"/>
+          <w:color w:val="000000"/>
+          <w:sz w:val="19"/>
+          <w:szCs w:val="19"/>
+        </w:rPr>
+        <w:t>SliderScale</w:t>
+      </w:r>
+      <w:proofErr w:type="spellEnd"/>
+      <w:r>
+        <w:rPr>
+          <w:rFonts w:ascii="Consolas" w:hAnsi="Consolas" w:cs="Consolas"/>
+          <w:color w:val="000000"/>
+          <w:sz w:val="19"/>
+          <w:szCs w:val="19"/>
+        </w:rPr>
+        <w:t>(</w:t>
+      </w:r>
+      <w:proofErr w:type="gramEnd"/>
+      <w:r>
+        <w:rPr>
+          <w:rFonts w:ascii="Consolas" w:hAnsi="Consolas" w:cs="Consolas"/>
+          <w:color w:val="000000"/>
+          <w:sz w:val="19"/>
+          <w:szCs w:val="19"/>
+        </w:rPr>
+        <w:t>)</w:t>
+      </w:r>
+    </w:p>
+    <w:p>
+      <w:pPr>
+        <w:autoSpaceDE w:val="0"/>
+        <w:autoSpaceDN w:val="0"/>
+        <w:adjustRightInd w:val="0"/>
+        <w:spacing w:after="0" w:line="240" w:lineRule="auto"/>
+        <w:rPr>
+          <w:rFonts w:ascii="Consolas" w:hAnsi="Consolas" w:cs="Consolas"/>
+          <w:color w:val="000000"/>
+          <w:sz w:val="19"/>
+          <w:szCs w:val="19"/>
+        </w:rPr>
+      </w:pPr>
+      <w:r>
+        <w:rPr>
+          <w:rFonts w:ascii="Consolas" w:hAnsi="Consolas" w:cs="Consolas"/>
+          <w:color w:val="000000"/>
+          <w:sz w:val="19"/>
+          <w:szCs w:val="19"/>
+        </w:rPr>
+        <w:t xml:space="preserve">    {</w:t>
+      </w:r>
+    </w:p>
+    <w:p>
+      <w:pPr>
+        <w:autoSpaceDE w:val="0"/>
+        <w:autoSpaceDN w:val="0"/>
+        <w:adjustRightInd w:val="0"/>
+        <w:spacing w:after="0" w:line="240" w:lineRule="auto"/>
+        <w:rPr>
+          <w:rFonts w:ascii="Consolas" w:hAnsi="Consolas" w:cs="Consolas"/>
+          <w:color w:val="000000"/>
+          <w:sz w:val="19"/>
+          <w:szCs w:val="19"/>
+        </w:rPr>
+      </w:pPr>
+      <w:r>
+        <w:rPr>
+          <w:rFonts w:ascii="Consolas" w:hAnsi="Consolas" w:cs="Consolas"/>
+          <w:color w:val="000000"/>
+          <w:sz w:val="19"/>
+          <w:szCs w:val="19"/>
+        </w:rPr>
+        <w:t xml:space="preserve">        </w:t>
+      </w:r>
+      <w:proofErr w:type="spellStart"/>
+      <w:proofErr w:type="gramStart"/>
+      <w:r>
+        <w:rPr>
+          <w:rFonts w:ascii="Consolas" w:hAnsi="Consolas" w:cs="Consolas"/>
+          <w:color w:val="000000"/>
+          <w:sz w:val="19"/>
+          <w:szCs w:val="19"/>
+        </w:rPr>
+        <w:t>transform.localScale</w:t>
+      </w:r>
+      <w:proofErr w:type="spellEnd"/>
+      <w:proofErr w:type="gramEnd"/>
+      <w:r>
+        <w:rPr>
+          <w:rFonts w:ascii="Consolas" w:hAnsi="Consolas" w:cs="Consolas"/>
+          <w:color w:val="000000"/>
+          <w:sz w:val="19"/>
+          <w:szCs w:val="19"/>
+        </w:rPr>
+        <w:t xml:space="preserve"> = </w:t>
+      </w:r>
+      <w:r>
+        <w:rPr>
+          <w:rFonts w:ascii="Consolas" w:hAnsi="Consolas" w:cs="Consolas"/>
           <w:color w:val="0000FF"/>
           <w:sz w:val="19"/>
           <w:szCs w:val="19"/>
         </w:rPr>
-        <w:t>using</w:t>
-      </w:r>
-      <w:proofErr w:type="gramEnd"/>
-      <w:r>
-        <w:rPr>
-          <w:rFonts w:ascii="Consolas" w:hAnsi="Consolas" w:cs="Consolas"/>
-          <w:color w:val="000000"/>
-          <w:sz w:val="19"/>
-          <w:szCs w:val="19"/>
-        </w:rPr>
-        <w:t xml:space="preserve"> </w:t>
-      </w:r>
-      <w:proofErr w:type="spellStart"/>
-      <w:r>
-        <w:rPr>
-          <w:rFonts w:ascii="Consolas" w:hAnsi="Consolas" w:cs="Consolas"/>
-          <w:color w:val="000000"/>
-          <w:sz w:val="19"/>
-          <w:szCs w:val="19"/>
-        </w:rPr>
-        <w:t>UnityEngine.UI</w:t>
-      </w:r>
-      <w:proofErr w:type="spellEnd"/>
-      <w:r>
-        <w:rPr>
-          <w:rFonts w:ascii="Consolas" w:hAnsi="Consolas" w:cs="Consolas"/>
-          <w:color w:val="000000"/>
-          <w:sz w:val="19"/>
-          <w:szCs w:val="19"/>
-        </w:rPr>
-        <w:t>;</w:t>
-      </w:r>
-    </w:p>
-    <w:p>
-      <w:pPr>
-        <w:autoSpaceDE w:val="0"/>
-        <w:autoSpaceDN w:val="0"/>
-        <w:adjustRightInd w:val="0"/>
-        <w:spacing w:after="0" w:line="240" w:lineRule="auto"/>
-        <w:rPr>
-          <w:rFonts w:ascii="Consolas" w:hAnsi="Consolas" w:cs="Consolas"/>
-          <w:color w:val="000000"/>
-          <w:sz w:val="19"/>
-          <w:szCs w:val="19"/>
-        </w:rPr>
-      </w:pPr>
-    </w:p>
-    <w:p>
-      <w:pPr>
-        <w:autoSpaceDE w:val="0"/>
-        <w:autoSpaceDN w:val="0"/>
-        <w:adjustRightInd w:val="0"/>
-        <w:spacing w:after="0" w:line="240" w:lineRule="auto"/>
-        <w:rPr>
-          <w:rFonts w:ascii="Consolas" w:hAnsi="Consolas" w:cs="Consolas"/>
-          <w:color w:val="000000"/>
-          <w:sz w:val="19"/>
-          <w:szCs w:val="19"/>
-        </w:rPr>
-      </w:pPr>
-      <w:proofErr w:type="gramStart"/>
-      <w:r>
-        <w:rPr>
-          <w:rFonts w:ascii="Consolas" w:hAnsi="Consolas" w:cs="Consolas"/>
-          <w:color w:val="0000FF"/>
-          <w:sz w:val="19"/>
-          <w:szCs w:val="19"/>
-        </w:rPr>
-        <w:t>public</w:t>
-      </w:r>
-      <w:proofErr w:type="gramEnd"/>
-      <w:r>
-        <w:rPr>
-          <w:rFonts w:ascii="Consolas" w:hAnsi="Consolas" w:cs="Consolas"/>
-          <w:color w:val="000000"/>
-          <w:sz w:val="19"/>
-          <w:szCs w:val="19"/>
-        </w:rPr>
-        <w:t xml:space="preserve"> </w:t>
-      </w:r>
-      <w:r>
-        <w:rPr>
-          <w:rFonts w:ascii="Consolas" w:hAnsi="Consolas" w:cs="Consolas"/>
-          <w:color w:val="0000FF"/>
-          <w:sz w:val="19"/>
-          <w:szCs w:val="19"/>
-        </w:rPr>
-        <w:t>class</w:t>
-      </w:r>
-      <w:r>
-        <w:rPr>
-          <w:rFonts w:ascii="Consolas" w:hAnsi="Consolas" w:cs="Consolas"/>
-          <w:color w:val="000000"/>
-          <w:sz w:val="19"/>
-          <w:szCs w:val="19"/>
-        </w:rPr>
-        <w:t xml:space="preserve"> </w:t>
-      </w:r>
-      <w:proofErr w:type="spellStart"/>
-      <w:r>
-        <w:rPr>
-          <w:rFonts w:ascii="Consolas" w:hAnsi="Consolas" w:cs="Consolas"/>
-          <w:color w:val="2B91AF"/>
-          <w:sz w:val="19"/>
-          <w:szCs w:val="19"/>
-        </w:rPr>
-        <w:t>BoxSlider</w:t>
-      </w:r>
-      <w:proofErr w:type="spellEnd"/>
-      <w:r>
-        <w:rPr>
-          <w:rFonts w:ascii="Consolas" w:hAnsi="Consolas" w:cs="Consolas"/>
-          <w:color w:val="000000"/>
-          <w:sz w:val="19"/>
-          <w:szCs w:val="19"/>
-        </w:rPr>
-        <w:t xml:space="preserve"> : </w:t>
-      </w:r>
-      <w:proofErr w:type="spellStart"/>
-      <w:r>
-        <w:rPr>
-          <w:rFonts w:ascii="Consolas" w:hAnsi="Consolas" w:cs="Consolas"/>
-          <w:color w:val="000000"/>
-          <w:sz w:val="19"/>
-          <w:szCs w:val="19"/>
-        </w:rPr>
-        <w:t>MonoBehaviour</w:t>
-      </w:r>
-      <w:proofErr w:type="spellEnd"/>
-    </w:p>
-    <w:p>
-      <w:pPr>
-        <w:autoSpaceDE w:val="0"/>
-        <w:autoSpaceDN w:val="0"/>
-        <w:adjustRightInd w:val="0"/>
-        <w:spacing w:after="0" w:line="240" w:lineRule="auto"/>
-        <w:rPr>
-          <w:rFonts w:ascii="Consolas" w:hAnsi="Consolas" w:cs="Consolas"/>
-          <w:color w:val="000000"/>
-          <w:sz w:val="19"/>
-          <w:szCs w:val="19"/>
-        </w:rPr>
-      </w:pPr>
-      <w:r>
-        <w:rPr>
-          <w:rFonts w:ascii="Consolas" w:hAnsi="Consolas" w:cs="Consolas"/>
-          <w:color w:val="000000"/>
-          <w:sz w:val="19"/>
-          <w:szCs w:val="19"/>
-        </w:rPr>
-        <w:t>{</w:t>
-      </w:r>
-    </w:p>
-    <w:p>
-      <w:pPr>
-        <w:autoSpaceDE w:val="0"/>
-        <w:autoSpaceDN w:val="0"/>
-        <w:adjustRightInd w:val="0"/>
-        <w:spacing w:after="0" w:line="240" w:lineRule="auto"/>
-        <w:rPr>
-          <w:rFonts w:ascii="Consolas" w:hAnsi="Consolas" w:cs="Consolas"/>
-          <w:color w:val="000000"/>
-          <w:sz w:val="19"/>
-          <w:szCs w:val="19"/>
-        </w:rPr>
-      </w:pPr>
-      <w:r>
-        <w:rPr>
-          <w:rFonts w:ascii="Consolas" w:hAnsi="Consolas" w:cs="Consolas"/>
-          <w:color w:val="000000"/>
-          <w:sz w:val="19"/>
-          <w:szCs w:val="19"/>
-        </w:rPr>
-        <w:t xml:space="preserve">    </w:t>
-      </w:r>
-      <w:proofErr w:type="gramStart"/>
-      <w:r>
-        <w:rPr>
-          <w:rFonts w:ascii="Consolas" w:hAnsi="Consolas" w:cs="Consolas"/>
-          <w:color w:val="0000FF"/>
-          <w:sz w:val="19"/>
-          <w:szCs w:val="19"/>
-        </w:rPr>
-        <w:t>public</w:t>
-      </w:r>
-      <w:proofErr w:type="gramEnd"/>
-      <w:r>
-        <w:rPr>
-          <w:rFonts w:ascii="Consolas" w:hAnsi="Consolas" w:cs="Consolas"/>
-          <w:color w:val="000000"/>
-          <w:sz w:val="19"/>
-          <w:szCs w:val="19"/>
-        </w:rPr>
-        <w:t xml:space="preserve"> Slider </w:t>
-      </w:r>
-      <w:proofErr w:type="spellStart"/>
-      <w:r>
-        <w:rPr>
-          <w:rFonts w:ascii="Consolas" w:hAnsi="Consolas" w:cs="Consolas"/>
-          <w:color w:val="000000"/>
-          <w:sz w:val="19"/>
-          <w:szCs w:val="19"/>
-        </w:rPr>
-        <w:t>slider</w:t>
-      </w:r>
-      <w:proofErr w:type="spellEnd"/>
-      <w:r>
-        <w:rPr>
-          <w:rFonts w:ascii="Consolas" w:hAnsi="Consolas" w:cs="Consolas"/>
-          <w:color w:val="000000"/>
-          <w:sz w:val="19"/>
-          <w:szCs w:val="19"/>
-        </w:rPr>
-        <w:t>;</w:t>
-      </w:r>
-    </w:p>
-    <w:p>
-      <w:pPr>
-        <w:autoSpaceDE w:val="0"/>
-        <w:autoSpaceDN w:val="0"/>
-        <w:adjustRightInd w:val="0"/>
-        <w:spacing w:after="0" w:line="240" w:lineRule="auto"/>
-        <w:rPr>
-          <w:rFonts w:ascii="Consolas" w:hAnsi="Consolas" w:cs="Consolas"/>
-          <w:color w:val="000000"/>
-          <w:sz w:val="19"/>
-          <w:szCs w:val="19"/>
-        </w:rPr>
-      </w:pPr>
-    </w:p>
-    <w:p>
-      <w:pPr>
-        <w:autoSpaceDE w:val="0"/>
-        <w:autoSpaceDN w:val="0"/>
-        <w:adjustRightInd w:val="0"/>
-        <w:spacing w:after="0" w:line="240" w:lineRule="auto"/>
-        <w:rPr>
-          <w:rFonts w:ascii="Consolas" w:hAnsi="Consolas" w:cs="Consolas"/>
-          <w:color w:val="000000"/>
-          <w:sz w:val="19"/>
-          <w:szCs w:val="19"/>
-        </w:rPr>
-      </w:pPr>
-      <w:r>
-        <w:rPr>
-          <w:rFonts w:ascii="Consolas" w:hAnsi="Consolas" w:cs="Consolas"/>
-          <w:color w:val="000000"/>
-          <w:sz w:val="19"/>
-          <w:szCs w:val="19"/>
-        </w:rPr>
-        <w:t xml:space="preserve">    </w:t>
-      </w:r>
-      <w:proofErr w:type="gramStart"/>
-      <w:r>
-        <w:rPr>
-          <w:rFonts w:ascii="Consolas" w:hAnsi="Consolas" w:cs="Consolas"/>
-          <w:color w:val="0000FF"/>
-          <w:sz w:val="19"/>
-          <w:szCs w:val="19"/>
-        </w:rPr>
-        <w:t>public</w:t>
-      </w:r>
-      <w:proofErr w:type="gramEnd"/>
-      <w:r>
-        <w:rPr>
-          <w:rFonts w:ascii="Consolas" w:hAnsi="Consolas" w:cs="Consolas"/>
-          <w:color w:val="000000"/>
-          <w:sz w:val="19"/>
-          <w:szCs w:val="19"/>
-        </w:rPr>
-        <w:t xml:space="preserve"> </w:t>
-      </w:r>
-      <w:r>
-        <w:rPr>
-          <w:rFonts w:ascii="Consolas" w:hAnsi="Consolas" w:cs="Consolas"/>
-          <w:color w:val="0000FF"/>
-          <w:sz w:val="19"/>
-          <w:szCs w:val="19"/>
-        </w:rPr>
-        <w:t>void</w:t>
-      </w:r>
-      <w:r>
-        <w:rPr>
-          <w:rFonts w:ascii="Consolas" w:hAnsi="Consolas" w:cs="Consolas"/>
-          <w:color w:val="000000"/>
-          <w:sz w:val="19"/>
-          <w:szCs w:val="19"/>
-        </w:rPr>
-        <w:t xml:space="preserve"> </w:t>
-      </w:r>
-      <w:proofErr w:type="spellStart"/>
-      <w:r>
-        <w:rPr>
-          <w:rFonts w:ascii="Consolas" w:hAnsi="Consolas" w:cs="Consolas"/>
-          <w:color w:val="000000"/>
-          <w:sz w:val="19"/>
-          <w:szCs w:val="19"/>
-        </w:rPr>
-        <w:t>SliderScale</w:t>
-      </w:r>
-      <w:proofErr w:type="spellEnd"/>
-      <w:r>
-        <w:rPr>
-          <w:rFonts w:ascii="Consolas" w:hAnsi="Consolas" w:cs="Consolas"/>
-          <w:color w:val="000000"/>
-          <w:sz w:val="19"/>
-          <w:szCs w:val="19"/>
-        </w:rPr>
-        <w:t>()</w:t>
-      </w:r>
-    </w:p>
-    <w:p>
-      <w:pPr>
-        <w:autoSpaceDE w:val="0"/>
-        <w:autoSpaceDN w:val="0"/>
-        <w:adjustRightInd w:val="0"/>
-        <w:spacing w:after="0" w:line="240" w:lineRule="auto"/>
-        <w:rPr>
-          <w:rFonts w:ascii="Consolas" w:hAnsi="Consolas" w:cs="Consolas"/>
-          <w:color w:val="000000"/>
-          <w:sz w:val="19"/>
-          <w:szCs w:val="19"/>
-        </w:rPr>
-      </w:pPr>
-      <w:r>
-        <w:rPr>
-          <w:rFonts w:ascii="Consolas" w:hAnsi="Consolas" w:cs="Consolas"/>
-          <w:color w:val="000000"/>
-          <w:sz w:val="19"/>
-          <w:szCs w:val="19"/>
-        </w:rPr>
-        <w:t xml:space="preserve">    {</w:t>
-      </w:r>
-    </w:p>
-    <w:p>
-      <w:pPr>
-        <w:autoSpaceDE w:val="0"/>
-        <w:autoSpaceDN w:val="0"/>
-        <w:adjustRightInd w:val="0"/>
-        <w:spacing w:after="0" w:line="240" w:lineRule="auto"/>
-        <w:rPr>
-          <w:rFonts w:ascii="Consolas" w:hAnsi="Consolas" w:cs="Consolas"/>
-          <w:color w:val="000000"/>
-          <w:sz w:val="19"/>
-          <w:szCs w:val="19"/>
-        </w:rPr>
-      </w:pPr>
-      <w:r>
-        <w:rPr>
-          <w:rFonts w:ascii="Consolas" w:hAnsi="Consolas" w:cs="Consolas"/>
-          <w:color w:val="000000"/>
-          <w:sz w:val="19"/>
-          <w:szCs w:val="19"/>
-        </w:rPr>
-        <w:t xml:space="preserve">        </w:t>
-      </w:r>
-      <w:proofErr w:type="spellStart"/>
-      <w:r>
-        <w:rPr>
-          <w:rFonts w:ascii="Consolas" w:hAnsi="Consolas" w:cs="Consolas"/>
-          <w:color w:val="000000"/>
-          <w:sz w:val="19"/>
-          <w:szCs w:val="19"/>
-        </w:rPr>
-        <w:t>transform.localScale</w:t>
-      </w:r>
-      <w:proofErr w:type="spellEnd"/>
-      <w:r>
-        <w:rPr>
-          <w:rFonts w:ascii="Consolas" w:hAnsi="Consolas" w:cs="Consolas"/>
-          <w:color w:val="000000"/>
-          <w:sz w:val="19"/>
-          <w:szCs w:val="19"/>
-        </w:rPr>
-        <w:t xml:space="preserve"> = </w:t>
-      </w:r>
-      <w:r>
-        <w:rPr>
-          <w:rFonts w:ascii="Consolas" w:hAnsi="Consolas" w:cs="Consolas"/>
-          <w:color w:val="0000FF"/>
-          <w:sz w:val="19"/>
-          <w:szCs w:val="19"/>
-        </w:rPr>
         <w:t>new</w:t>
       </w:r>
       <w:r>
@@ -2134,20 +2060,9 @@
           <w:sz w:val="19"/>
           <w:szCs w:val="19"/>
         </w:rPr>
-        <w:t xml:space="preserve"> </w:t>
-      </w:r>
-      <w:proofErr w:type="gramStart"/>
-      <w:r>
-        <w:rPr>
-          <w:rFonts w:ascii="Consolas" w:hAnsi="Consolas" w:cs="Consolas"/>
-          <w:color w:val="000000"/>
-          <w:sz w:val="19"/>
-          <w:szCs w:val="19"/>
-        </w:rPr>
-        <w:t>Vector3(</w:t>
-      </w:r>
-      <w:proofErr w:type="spellStart"/>
-      <w:proofErr w:type="gramEnd"/>
+        <w:t xml:space="preserve"> Vector3(</w:t>
+      </w:r>
+      <w:proofErr w:type="spellStart"/>
       <w:r>
         <w:rPr>
           <w:rFonts w:ascii="Consolas" w:hAnsi="Consolas" w:cs="Consolas"/>
@@ -2269,7 +2184,7 @@
       <w:r>
         <w:lastRenderedPageBreak/>
         <w:pict w14:anchorId="2E1EEBA9">
-          <v:shape id="_x0000_i1028" type="#_x0000_t75" style="width:468pt;height:253.5pt">
+          <v:shape id="_x0000_i1026" type="#_x0000_t75" style="width:468pt;height:254.05pt">
             <v:imagedata r:id="rId9" o:title="BoxSlider"/>
           </v:shape>
         </w:pict>
@@ -2451,125 +2366,25 @@
     <w:p/>
     <w:p>
       <w:r>
-        <w:t>A UI Mask is used to create a shaped a mask over a UI element. A mask element would be used to clip a sized content to a desire size.</w:t>
-      </w:r>
-    </w:p>
-    <w:p>
-      <w:r>
-        <w:t xml:space="preserve">To start, first right click on the canvas and go to UI and click on Image. Rename the Image to Frame and place a frame picture for the Image. </w:t>
-      </w:r>
-      <w:r>
-        <w:t xml:space="preserve">Position the </w:t>
-      </w:r>
-      <w:r>
-        <w:t>Frame</w:t>
-      </w:r>
-      <w:r>
-        <w:t xml:space="preserve"> as such: </w:t>
-      </w:r>
-      <w:proofErr w:type="spellStart"/>
-      <w:r>
-        <w:t>Pos</w:t>
-      </w:r>
-      <w:proofErr w:type="spellEnd"/>
-      <w:r>
-        <w:t xml:space="preserve"> X: </w:t>
-      </w:r>
-      <w:r>
-        <w:t>0</w:t>
-      </w:r>
-      <w:r>
-        <w:t xml:space="preserve"> </w:t>
-      </w:r>
-      <w:proofErr w:type="spellStart"/>
-      <w:r>
-        <w:t>Pos</w:t>
-      </w:r>
-      <w:proofErr w:type="spellEnd"/>
-      <w:r>
-        <w:t xml:space="preserve"> Y: </w:t>
-      </w:r>
-      <w:r>
-        <w:t>-1</w:t>
-      </w:r>
-      <w:r>
-        <w:t xml:space="preserve"> </w:t>
-      </w:r>
-      <w:proofErr w:type="spellStart"/>
-      <w:r>
-        <w:t>Pos</w:t>
-      </w:r>
-      <w:proofErr w:type="spellEnd"/>
-      <w:r>
-        <w:t xml:space="preserve"> Z: 0</w:t>
-      </w:r>
-      <w:r>
-        <w:t xml:space="preserve"> Width: 40</w:t>
-      </w:r>
-      <w:r>
-        <w:t>0 Height</w:t>
-      </w:r>
-      <w:r>
-        <w:t>: 50</w:t>
-      </w:r>
-      <w:r>
-        <w:t>0.</w:t>
-      </w:r>
-    </w:p>
-    <w:p>
-      <w:r>
-        <w:t xml:space="preserve">Next create another Image within the Frame game object. This is done by right clicking on Frame then go to UI and click on image. Place any art image you prefer in this section and call this Image Mask. </w:t>
-      </w:r>
-      <w:r>
-        <w:t xml:space="preserve">Position the Frame as such: </w:t>
-      </w:r>
-      <w:proofErr w:type="spellStart"/>
-      <w:r>
-        <w:t>Pos</w:t>
-      </w:r>
-      <w:proofErr w:type="spellEnd"/>
-      <w:r>
-        <w:t xml:space="preserve"> X: </w:t>
-      </w:r>
-      <w:r>
-        <w:t>1</w:t>
-      </w:r>
-      <w:r>
-        <w:t xml:space="preserve"> </w:t>
-      </w:r>
-      <w:proofErr w:type="spellStart"/>
-      <w:r>
-        <w:t>Pos</w:t>
-      </w:r>
-      <w:proofErr w:type="spellEnd"/>
-      <w:r>
-        <w:t xml:space="preserve"> Y: -</w:t>
-      </w:r>
-      <w:r>
-        <w:t>2</w:t>
-      </w:r>
-      <w:r>
-        <w:t xml:space="preserve"> </w:t>
-      </w:r>
-      <w:proofErr w:type="spellStart"/>
-      <w:r>
-        <w:t>Pos</w:t>
-      </w:r>
-      <w:proofErr w:type="spellEnd"/>
-      <w:r>
-        <w:t xml:space="preserve"> Z: 0</w:t>
-      </w:r>
-      <w:r>
-        <w:t xml:space="preserve"> Width: 245</w:t>
-      </w:r>
-      <w:r>
-        <w:t xml:space="preserve"> Height</w:t>
-      </w:r>
-      <w:r>
-        <w:t>: 340</w:t>
-      </w:r>
-      <w:r>
-        <w:t>.</w:t>
+        <w:t xml:space="preserve">A UI Mask is used to create a </w:t>
+      </w:r>
+      <w:proofErr w:type="gramStart"/>
+      <w:r>
+        <w:t>shaped  mask</w:t>
+      </w:r>
+      <w:proofErr w:type="gramEnd"/>
+      <w:r>
+        <w:t xml:space="preserve"> over a UI element. A mask element would be used to clip a sized content to a desire size.</w:t>
+      </w:r>
+    </w:p>
+    <w:p>
+      <w:r>
+        <w:t>To start, first right click on the canvas and go to UI and click on Image. Rename the Image to Frame and place a frame picture for the Image. Position the Frame as such: Pos X: 0 Pos Y: -1 Pos Z: 0 Width: 400 Height: 500.</w:t>
+      </w:r>
+    </w:p>
+    <w:p>
+      <w:r>
+        <w:t>Next create another Image within the Frame game object. This is done by right clicking on Frame then go to UI and click on image. Place any art image you prefer in this section and call this Image Mask. Position the Frame as such: Pos X: 1 Pos Y: -2 Pos Z: 0 Width: 245 Height: 340.</w:t>
       </w:r>
       <w:r>
         <w:t xml:space="preserve"> Next add the Mask (Script) component onto the Mask Game Object. To do this, click on the Add Component and search for Mask.</w:t>
@@ -2578,7 +2393,7 @@
     <w:p>
       <w:r>
         <w:pict w14:anchorId="7047E617">
-          <v:shape id="_x0000_i1029" type="#_x0000_t75" style="width:468pt;height:253.5pt">
+          <v:shape id="_x0000_i1027" type="#_x0000_t75" style="width:468pt;height:254.05pt">
             <v:imagedata r:id="rId10" o:title="mask-search"/>
           </v:shape>
         </w:pict>
@@ -2607,7 +2422,7 @@
       <w:r>
         <w:lastRenderedPageBreak/>
         <w:pict w14:anchorId="457BEABE">
-          <v:shape id="_x0000_i1033" type="#_x0000_t75" style="width:468pt;height:253.5pt">
+          <v:shape id="_x0000_i1028" type="#_x0000_t75" style="width:468pt;height:254.05pt">
             <v:imagedata r:id="rId11" o:title="Mask-part2"/>
           </v:shape>
         </w:pict>
@@ -2615,14 +2430,872 @@
     </w:p>
     <w:p>
       <w:r>
-        <w:t xml:space="preserve">What you will see is the box image, the button, slider and slider text to appear in front of the Mask game object. Now if you keep all four objects selected and move left and right of the Scene, you will notice that the objects </w:t>
+        <w:t xml:space="preserve">Now to have some fun with the UI Mask. Create an Image within the Mask </w:t>
+      </w:r>
+      <w:proofErr w:type="spellStart"/>
+      <w:r>
+        <w:t>GameObject</w:t>
+      </w:r>
+      <w:proofErr w:type="spellEnd"/>
+      <w:r>
+        <w:t xml:space="preserve">. To do this Left click the Mask </w:t>
+      </w:r>
+      <w:proofErr w:type="spellStart"/>
+      <w:r>
+        <w:t>Game</w:t>
+      </w:r>
+      <w:r>
+        <w:t>O</w:t>
+      </w:r>
+      <w:r>
+        <w:t>bject</w:t>
+      </w:r>
+      <w:proofErr w:type="spellEnd"/>
+      <w:r>
+        <w:t xml:space="preserve"> and go to UI and then Image. Import an image with the size dimensions of 1442 X48</w:t>
+      </w:r>
+      <w:r>
+        <w:t>4</w:t>
+      </w:r>
+      <w:r>
+        <w:t xml:space="preserve"> and name the Image Background</w:t>
+      </w:r>
+      <w:r>
+        <w:t>.</w:t>
+      </w:r>
+      <w:r>
+        <w:t xml:space="preserve"> Make sure the position of the Background is as </w:t>
+      </w:r>
+      <w:r>
+        <w:t xml:space="preserve">Pos X: </w:t>
+      </w:r>
+      <w:r>
+        <w:t>2</w:t>
+      </w:r>
+      <w:r>
+        <w:t xml:space="preserve"> Pos Y:</w:t>
+      </w:r>
+      <w:r>
+        <w:t xml:space="preserve"> 0.32</w:t>
+      </w:r>
+      <w:r>
+        <w:t xml:space="preserve"> Pos Z: </w:t>
+      </w:r>
+      <w:r>
+        <w:t>5.93</w:t>
+      </w:r>
+      <w:r>
+        <w:t xml:space="preserve"> Width: </w:t>
+      </w:r>
+      <w:r>
+        <w:t>100</w:t>
+      </w:r>
+      <w:r>
+        <w:t xml:space="preserve"> Height: </w:t>
+      </w:r>
+      <w:r>
+        <w:t>100</w:t>
+      </w:r>
+      <w:r>
+        <w:t xml:space="preserve">. </w:t>
+      </w:r>
+      <w:proofErr w:type="gramStart"/>
+      <w:r>
+        <w:t>Next</w:t>
+      </w:r>
+      <w:proofErr w:type="gramEnd"/>
+      <w:r>
+        <w:t xml:space="preserve"> we will create a script that will be attached to the Background Image. Create a new script and call it </w:t>
+      </w:r>
+      <w:proofErr w:type="spellStart"/>
+      <w:r>
+        <w:t>DragHandler</w:t>
+      </w:r>
+      <w:proofErr w:type="spellEnd"/>
+      <w:r>
+        <w:t xml:space="preserve">. Insert this code into the script: </w:t>
+      </w:r>
+    </w:p>
+    <w:p>
+      <w:pPr>
+        <w:autoSpaceDE w:val="0"/>
+        <w:autoSpaceDN w:val="0"/>
+        <w:adjustRightInd w:val="0"/>
+        <w:spacing w:after="0" w:line="240" w:lineRule="auto"/>
+        <w:rPr>
+          <w:rFonts w:ascii="Consolas" w:hAnsi="Consolas" w:cs="Consolas"/>
+          <w:color w:val="000000"/>
+          <w:sz w:val="19"/>
+          <w:szCs w:val="19"/>
+        </w:rPr>
+      </w:pPr>
+      <w:r>
+        <w:rPr>
+          <w:rFonts w:ascii="Consolas" w:hAnsi="Consolas" w:cs="Consolas"/>
+          <w:color w:val="0000FF"/>
+          <w:sz w:val="19"/>
+          <w:szCs w:val="19"/>
+        </w:rPr>
+        <w:t>using</w:t>
+      </w:r>
+      <w:r>
+        <w:rPr>
+          <w:rFonts w:ascii="Consolas" w:hAnsi="Consolas" w:cs="Consolas"/>
+          <w:color w:val="000000"/>
+          <w:sz w:val="19"/>
+          <w:szCs w:val="19"/>
+        </w:rPr>
+        <w:t xml:space="preserve"> </w:t>
+      </w:r>
+      <w:proofErr w:type="spellStart"/>
+      <w:r>
+        <w:rPr>
+          <w:rFonts w:ascii="Consolas" w:hAnsi="Consolas" w:cs="Consolas"/>
+          <w:color w:val="000000"/>
+          <w:sz w:val="19"/>
+          <w:szCs w:val="19"/>
+        </w:rPr>
+        <w:t>UnityEngine.UI</w:t>
+      </w:r>
+      <w:proofErr w:type="spellEnd"/>
+      <w:r>
+        <w:rPr>
+          <w:rFonts w:ascii="Consolas" w:hAnsi="Consolas" w:cs="Consolas"/>
+          <w:color w:val="000000"/>
+          <w:sz w:val="19"/>
+          <w:szCs w:val="19"/>
+        </w:rPr>
+        <w:t>;</w:t>
+      </w:r>
+    </w:p>
+    <w:p>
+      <w:pPr>
+        <w:autoSpaceDE w:val="0"/>
+        <w:autoSpaceDN w:val="0"/>
+        <w:adjustRightInd w:val="0"/>
+        <w:spacing w:after="0" w:line="240" w:lineRule="auto"/>
+        <w:rPr>
+          <w:rFonts w:ascii="Consolas" w:hAnsi="Consolas" w:cs="Consolas"/>
+          <w:color w:val="000000"/>
+          <w:sz w:val="19"/>
+          <w:szCs w:val="19"/>
+        </w:rPr>
+      </w:pPr>
+    </w:p>
+    <w:p>
+      <w:pPr>
+        <w:autoSpaceDE w:val="0"/>
+        <w:autoSpaceDN w:val="0"/>
+        <w:adjustRightInd w:val="0"/>
+        <w:spacing w:after="0" w:line="240" w:lineRule="auto"/>
+        <w:rPr>
+          <w:rFonts w:ascii="Consolas" w:hAnsi="Consolas" w:cs="Consolas"/>
+          <w:color w:val="000000"/>
+          <w:sz w:val="19"/>
+          <w:szCs w:val="19"/>
+        </w:rPr>
+      </w:pPr>
+      <w:r>
+        <w:rPr>
+          <w:rFonts w:ascii="Consolas" w:hAnsi="Consolas" w:cs="Consolas"/>
+          <w:color w:val="0000FF"/>
+          <w:sz w:val="19"/>
+          <w:szCs w:val="19"/>
+        </w:rPr>
+        <w:t>public</w:t>
+      </w:r>
+      <w:r>
+        <w:rPr>
+          <w:rFonts w:ascii="Consolas" w:hAnsi="Consolas" w:cs="Consolas"/>
+          <w:color w:val="000000"/>
+          <w:sz w:val="19"/>
+          <w:szCs w:val="19"/>
+        </w:rPr>
+        <w:t xml:space="preserve"> </w:t>
+      </w:r>
+      <w:r>
+        <w:rPr>
+          <w:rFonts w:ascii="Consolas" w:hAnsi="Consolas" w:cs="Consolas"/>
+          <w:color w:val="0000FF"/>
+          <w:sz w:val="19"/>
+          <w:szCs w:val="19"/>
+        </w:rPr>
+        <w:t>class</w:t>
+      </w:r>
+      <w:r>
+        <w:rPr>
+          <w:rFonts w:ascii="Consolas" w:hAnsi="Consolas" w:cs="Consolas"/>
+          <w:color w:val="000000"/>
+          <w:sz w:val="19"/>
+          <w:szCs w:val="19"/>
+        </w:rPr>
+        <w:t xml:space="preserve"> </w:t>
+      </w:r>
+      <w:proofErr w:type="spellStart"/>
+      <w:proofErr w:type="gramStart"/>
+      <w:r>
+        <w:rPr>
+          <w:rFonts w:ascii="Consolas" w:hAnsi="Consolas" w:cs="Consolas"/>
+          <w:color w:val="2B91AF"/>
+          <w:sz w:val="19"/>
+          <w:szCs w:val="19"/>
+        </w:rPr>
+        <w:t>DragHandler</w:t>
+      </w:r>
+      <w:proofErr w:type="spellEnd"/>
+      <w:r>
+        <w:rPr>
+          <w:rFonts w:ascii="Consolas" w:hAnsi="Consolas" w:cs="Consolas"/>
+          <w:color w:val="000000"/>
+          <w:sz w:val="19"/>
+          <w:szCs w:val="19"/>
+        </w:rPr>
+        <w:t xml:space="preserve"> :</w:t>
+      </w:r>
+      <w:proofErr w:type="gramEnd"/>
+      <w:r>
+        <w:rPr>
+          <w:rFonts w:ascii="Consolas" w:hAnsi="Consolas" w:cs="Consolas"/>
+          <w:color w:val="000000"/>
+          <w:sz w:val="19"/>
+          <w:szCs w:val="19"/>
+        </w:rPr>
+        <w:t xml:space="preserve"> </w:t>
+      </w:r>
+      <w:proofErr w:type="spellStart"/>
+      <w:r>
+        <w:rPr>
+          <w:rFonts w:ascii="Consolas" w:hAnsi="Consolas" w:cs="Consolas"/>
+          <w:color w:val="2B91AF"/>
+          <w:sz w:val="19"/>
+          <w:szCs w:val="19"/>
+        </w:rPr>
+        <w:t>MonoBehaviour</w:t>
+      </w:r>
+      <w:proofErr w:type="spellEnd"/>
+    </w:p>
+    <w:p>
+      <w:pPr>
+        <w:autoSpaceDE w:val="0"/>
+        <w:autoSpaceDN w:val="0"/>
+        <w:adjustRightInd w:val="0"/>
+        <w:spacing w:after="0" w:line="240" w:lineRule="auto"/>
+        <w:rPr>
+          <w:rFonts w:ascii="Consolas" w:hAnsi="Consolas" w:cs="Consolas"/>
+          <w:color w:val="000000"/>
+          <w:sz w:val="19"/>
+          <w:szCs w:val="19"/>
+        </w:rPr>
+      </w:pPr>
+      <w:r>
+        <w:rPr>
+          <w:rFonts w:ascii="Consolas" w:hAnsi="Consolas" w:cs="Consolas"/>
+          <w:color w:val="000000"/>
+          <w:sz w:val="19"/>
+          <w:szCs w:val="19"/>
+        </w:rPr>
+        <w:t>{</w:t>
+      </w:r>
+    </w:p>
+    <w:p>
+      <w:pPr>
+        <w:autoSpaceDE w:val="0"/>
+        <w:autoSpaceDN w:val="0"/>
+        <w:adjustRightInd w:val="0"/>
+        <w:spacing w:after="0" w:line="240" w:lineRule="auto"/>
+        <w:rPr>
+          <w:rFonts w:ascii="Consolas" w:hAnsi="Consolas" w:cs="Consolas"/>
+          <w:color w:val="000000"/>
+          <w:sz w:val="19"/>
+          <w:szCs w:val="19"/>
+        </w:rPr>
+      </w:pPr>
+    </w:p>
+    <w:p>
+      <w:pPr>
+        <w:autoSpaceDE w:val="0"/>
+        <w:autoSpaceDN w:val="0"/>
+        <w:adjustRightInd w:val="0"/>
+        <w:spacing w:after="0" w:line="240" w:lineRule="auto"/>
+        <w:rPr>
+          <w:rFonts w:ascii="Consolas" w:hAnsi="Consolas" w:cs="Consolas"/>
+          <w:color w:val="000000"/>
+          <w:sz w:val="19"/>
+          <w:szCs w:val="19"/>
+        </w:rPr>
+      </w:pPr>
+      <w:r>
+        <w:rPr>
+          <w:rFonts w:ascii="Consolas" w:hAnsi="Consolas" w:cs="Consolas"/>
+          <w:color w:val="000000"/>
+          <w:sz w:val="19"/>
+          <w:szCs w:val="19"/>
+        </w:rPr>
+        <w:t xml:space="preserve">    </w:t>
+      </w:r>
+      <w:r>
+        <w:rPr>
+          <w:rFonts w:ascii="Consolas" w:hAnsi="Consolas" w:cs="Consolas"/>
+          <w:color w:val="0000FF"/>
+          <w:sz w:val="19"/>
+          <w:szCs w:val="19"/>
+        </w:rPr>
+        <w:t>public</w:t>
+      </w:r>
+      <w:r>
+        <w:rPr>
+          <w:rFonts w:ascii="Consolas" w:hAnsi="Consolas" w:cs="Consolas"/>
+          <w:color w:val="000000"/>
+          <w:sz w:val="19"/>
+          <w:szCs w:val="19"/>
+        </w:rPr>
+        <w:t xml:space="preserve"> </w:t>
+      </w:r>
+      <w:r>
+        <w:rPr>
+          <w:rFonts w:ascii="Consolas" w:hAnsi="Consolas" w:cs="Consolas"/>
+          <w:color w:val="2B91AF"/>
+          <w:sz w:val="19"/>
+          <w:szCs w:val="19"/>
+        </w:rPr>
+        <w:t>Slider</w:t>
+      </w:r>
+      <w:r>
+        <w:rPr>
+          <w:rFonts w:ascii="Consolas" w:hAnsi="Consolas" w:cs="Consolas"/>
+          <w:color w:val="000000"/>
+          <w:sz w:val="19"/>
+          <w:szCs w:val="19"/>
+        </w:rPr>
+        <w:t xml:space="preserve"> slide;</w:t>
+      </w:r>
+    </w:p>
+    <w:p>
+      <w:pPr>
+        <w:autoSpaceDE w:val="0"/>
+        <w:autoSpaceDN w:val="0"/>
+        <w:adjustRightInd w:val="0"/>
+        <w:spacing w:after="0" w:line="240" w:lineRule="auto"/>
+        <w:rPr>
+          <w:rFonts w:ascii="Consolas" w:hAnsi="Consolas" w:cs="Consolas"/>
+          <w:color w:val="000000"/>
+          <w:sz w:val="19"/>
+          <w:szCs w:val="19"/>
+        </w:rPr>
+      </w:pPr>
+    </w:p>
+    <w:p>
+      <w:pPr>
+        <w:autoSpaceDE w:val="0"/>
+        <w:autoSpaceDN w:val="0"/>
+        <w:adjustRightInd w:val="0"/>
+        <w:spacing w:after="0" w:line="240" w:lineRule="auto"/>
+        <w:rPr>
+          <w:rFonts w:ascii="Consolas" w:hAnsi="Consolas" w:cs="Consolas"/>
+          <w:color w:val="000000"/>
+          <w:sz w:val="19"/>
+          <w:szCs w:val="19"/>
+        </w:rPr>
+      </w:pPr>
+      <w:r>
+        <w:rPr>
+          <w:rFonts w:ascii="Consolas" w:hAnsi="Consolas" w:cs="Consolas"/>
+          <w:color w:val="000000"/>
+          <w:sz w:val="19"/>
+          <w:szCs w:val="19"/>
+        </w:rPr>
+        <w:t xml:space="preserve">    </w:t>
+      </w:r>
+      <w:r>
+        <w:rPr>
+          <w:rFonts w:ascii="Consolas" w:hAnsi="Consolas" w:cs="Consolas"/>
+          <w:color w:val="0000FF"/>
+          <w:sz w:val="19"/>
+          <w:szCs w:val="19"/>
+        </w:rPr>
+        <w:t>public</w:t>
+      </w:r>
+      <w:r>
+        <w:rPr>
+          <w:rFonts w:ascii="Consolas" w:hAnsi="Consolas" w:cs="Consolas"/>
+          <w:color w:val="000000"/>
+          <w:sz w:val="19"/>
+          <w:szCs w:val="19"/>
+        </w:rPr>
+        <w:t xml:space="preserve"> </w:t>
+      </w:r>
+      <w:r>
+        <w:rPr>
+          <w:rFonts w:ascii="Consolas" w:hAnsi="Consolas" w:cs="Consolas"/>
+          <w:color w:val="0000FF"/>
+          <w:sz w:val="19"/>
+          <w:szCs w:val="19"/>
+        </w:rPr>
+        <w:t>void</w:t>
+      </w:r>
+      <w:r>
+        <w:rPr>
+          <w:rFonts w:ascii="Consolas" w:hAnsi="Consolas" w:cs="Consolas"/>
+          <w:color w:val="000000"/>
+          <w:sz w:val="19"/>
+          <w:szCs w:val="19"/>
+        </w:rPr>
+        <w:t xml:space="preserve"> </w:t>
+      </w:r>
+      <w:proofErr w:type="spellStart"/>
+      <w:proofErr w:type="gramStart"/>
+      <w:r>
+        <w:rPr>
+          <w:rFonts w:ascii="Consolas" w:hAnsi="Consolas" w:cs="Consolas"/>
+          <w:color w:val="000000"/>
+          <w:sz w:val="19"/>
+          <w:szCs w:val="19"/>
+        </w:rPr>
+        <w:t>SliderBackgroundImage</w:t>
+      </w:r>
+      <w:proofErr w:type="spellEnd"/>
+      <w:r>
+        <w:rPr>
+          <w:rFonts w:ascii="Consolas" w:hAnsi="Consolas" w:cs="Consolas"/>
+          <w:color w:val="000000"/>
+          <w:sz w:val="19"/>
+          <w:szCs w:val="19"/>
+        </w:rPr>
+        <w:t>(</w:t>
+      </w:r>
+      <w:proofErr w:type="gramEnd"/>
+      <w:r>
+        <w:rPr>
+          <w:rFonts w:ascii="Consolas" w:hAnsi="Consolas" w:cs="Consolas"/>
+          <w:color w:val="000000"/>
+          <w:sz w:val="19"/>
+          <w:szCs w:val="19"/>
+        </w:rPr>
+        <w:t>)</w:t>
+      </w:r>
+    </w:p>
+    <w:p>
+      <w:pPr>
+        <w:autoSpaceDE w:val="0"/>
+        <w:autoSpaceDN w:val="0"/>
+        <w:adjustRightInd w:val="0"/>
+        <w:spacing w:after="0" w:line="240" w:lineRule="auto"/>
+        <w:rPr>
+          <w:rFonts w:ascii="Consolas" w:hAnsi="Consolas" w:cs="Consolas"/>
+          <w:color w:val="000000"/>
+          <w:sz w:val="19"/>
+          <w:szCs w:val="19"/>
+        </w:rPr>
+      </w:pPr>
+      <w:r>
+        <w:rPr>
+          <w:rFonts w:ascii="Consolas" w:hAnsi="Consolas" w:cs="Consolas"/>
+          <w:color w:val="000000"/>
+          <w:sz w:val="19"/>
+          <w:szCs w:val="19"/>
+        </w:rPr>
+        <w:t xml:space="preserve">    {</w:t>
+      </w:r>
+    </w:p>
+    <w:p>
+      <w:pPr>
+        <w:autoSpaceDE w:val="0"/>
+        <w:autoSpaceDN w:val="0"/>
+        <w:adjustRightInd w:val="0"/>
+        <w:spacing w:after="0" w:line="240" w:lineRule="auto"/>
+        <w:rPr>
+          <w:rFonts w:ascii="Consolas" w:hAnsi="Consolas" w:cs="Consolas"/>
+          <w:color w:val="000000"/>
+          <w:sz w:val="19"/>
+          <w:szCs w:val="19"/>
+        </w:rPr>
+      </w:pPr>
+      <w:r>
+        <w:rPr>
+          <w:rFonts w:ascii="Consolas" w:hAnsi="Consolas" w:cs="Consolas"/>
+          <w:color w:val="000000"/>
+          <w:sz w:val="19"/>
+          <w:szCs w:val="19"/>
+        </w:rPr>
+        <w:t xml:space="preserve">        </w:t>
+      </w:r>
+      <w:proofErr w:type="spellStart"/>
+      <w:proofErr w:type="gramStart"/>
+      <w:r>
+        <w:rPr>
+          <w:rFonts w:ascii="Consolas" w:hAnsi="Consolas" w:cs="Consolas"/>
+          <w:color w:val="000000"/>
+          <w:sz w:val="19"/>
+          <w:szCs w:val="19"/>
+        </w:rPr>
+        <w:t>transform.localPosition</w:t>
+      </w:r>
+      <w:proofErr w:type="spellEnd"/>
+      <w:proofErr w:type="gramEnd"/>
+      <w:r>
+        <w:rPr>
+          <w:rFonts w:ascii="Consolas" w:hAnsi="Consolas" w:cs="Consolas"/>
+          <w:color w:val="000000"/>
+          <w:sz w:val="19"/>
+          <w:szCs w:val="19"/>
+        </w:rPr>
+        <w:t xml:space="preserve"> = </w:t>
+      </w:r>
+      <w:r>
+        <w:rPr>
+          <w:rFonts w:ascii="Consolas" w:hAnsi="Consolas" w:cs="Consolas"/>
+          <w:color w:val="0000FF"/>
+          <w:sz w:val="19"/>
+          <w:szCs w:val="19"/>
+        </w:rPr>
+        <w:t>new</w:t>
+      </w:r>
+      <w:r>
+        <w:rPr>
+          <w:rFonts w:ascii="Consolas" w:hAnsi="Consolas" w:cs="Consolas"/>
+          <w:color w:val="000000"/>
+          <w:sz w:val="19"/>
+          <w:szCs w:val="19"/>
+        </w:rPr>
+        <w:t xml:space="preserve"> </w:t>
+      </w:r>
+      <w:r>
+        <w:rPr>
+          <w:rFonts w:ascii="Consolas" w:hAnsi="Consolas" w:cs="Consolas"/>
+          <w:color w:val="2B91AF"/>
+          <w:sz w:val="19"/>
+          <w:szCs w:val="19"/>
+        </w:rPr>
+        <w:t>Vector3</w:t>
+      </w:r>
+      <w:r>
+        <w:rPr>
+          <w:rFonts w:ascii="Consolas" w:hAnsi="Consolas" w:cs="Consolas"/>
+          <w:color w:val="000000"/>
+          <w:sz w:val="19"/>
+          <w:szCs w:val="19"/>
+        </w:rPr>
+        <w:t>(-</w:t>
+      </w:r>
+      <w:proofErr w:type="spellStart"/>
+      <w:r>
+        <w:rPr>
+          <w:rFonts w:ascii="Consolas" w:hAnsi="Consolas" w:cs="Consolas"/>
+          <w:color w:val="000000"/>
+          <w:sz w:val="19"/>
+          <w:szCs w:val="19"/>
+        </w:rPr>
+        <w:t>slide.value</w:t>
+      </w:r>
+      <w:proofErr w:type="spellEnd"/>
+      <w:r>
+        <w:rPr>
+          <w:rFonts w:ascii="Consolas" w:hAnsi="Consolas" w:cs="Consolas"/>
+          <w:color w:val="000000"/>
+          <w:sz w:val="19"/>
+          <w:szCs w:val="19"/>
+        </w:rPr>
+        <w:t>, 0, 0);</w:t>
+      </w:r>
+    </w:p>
+    <w:p>
+      <w:pPr>
+        <w:autoSpaceDE w:val="0"/>
+        <w:autoSpaceDN w:val="0"/>
+        <w:adjustRightInd w:val="0"/>
+        <w:spacing w:after="0" w:line="240" w:lineRule="auto"/>
+        <w:rPr>
+          <w:rFonts w:ascii="Consolas" w:hAnsi="Consolas" w:cs="Consolas"/>
+          <w:color w:val="000000"/>
+          <w:sz w:val="19"/>
+          <w:szCs w:val="19"/>
+        </w:rPr>
+      </w:pPr>
+      <w:r>
+        <w:rPr>
+          <w:rFonts w:ascii="Consolas" w:hAnsi="Consolas" w:cs="Consolas"/>
+          <w:color w:val="000000"/>
+          <w:sz w:val="19"/>
+          <w:szCs w:val="19"/>
+        </w:rPr>
+        <w:t xml:space="preserve">    }</w:t>
+      </w:r>
+    </w:p>
+    <w:p>
+      <w:pPr>
+        <w:autoSpaceDE w:val="0"/>
+        <w:autoSpaceDN w:val="0"/>
+        <w:adjustRightInd w:val="0"/>
+        <w:spacing w:after="0" w:line="240" w:lineRule="auto"/>
+        <w:rPr>
+          <w:rFonts w:ascii="Consolas" w:hAnsi="Consolas" w:cs="Consolas"/>
+          <w:color w:val="000000"/>
+          <w:sz w:val="19"/>
+          <w:szCs w:val="19"/>
+        </w:rPr>
+      </w:pPr>
+    </w:p>
+    <w:p>
+      <w:pPr>
+        <w:autoSpaceDE w:val="0"/>
+        <w:autoSpaceDN w:val="0"/>
+        <w:adjustRightInd w:val="0"/>
+        <w:spacing w:after="0" w:line="240" w:lineRule="auto"/>
+        <w:rPr>
+          <w:rFonts w:ascii="Consolas" w:hAnsi="Consolas" w:cs="Consolas"/>
+          <w:color w:val="000000"/>
+          <w:sz w:val="19"/>
+          <w:szCs w:val="19"/>
+        </w:rPr>
+      </w:pPr>
+    </w:p>
+    <w:p>
+      <w:pPr>
+        <w:rPr>
+          <w:rFonts w:ascii="Consolas" w:hAnsi="Consolas" w:cs="Consolas"/>
+          <w:color w:val="000000"/>
+          <w:sz w:val="19"/>
+          <w:szCs w:val="19"/>
+        </w:rPr>
+      </w:pPr>
+      <w:r>
+        <w:rPr>
+          <w:rFonts w:ascii="Consolas" w:hAnsi="Consolas" w:cs="Consolas"/>
+          <w:color w:val="000000"/>
+          <w:sz w:val="19"/>
+          <w:szCs w:val="19"/>
+        </w:rPr>
+        <w:t>}</w:t>
+      </w:r>
+    </w:p>
+    <w:p>
+      <w:pPr>
+        <w:rPr>
+          <w:rFonts w:ascii="Consolas" w:hAnsi="Consolas" w:cs="Consolas"/>
+          <w:color w:val="000000"/>
+          <w:sz w:val="19"/>
+          <w:szCs w:val="19"/>
+        </w:rPr>
+      </w:pPr>
+      <w:r>
+        <w:rPr>
+          <w:rFonts w:ascii="Consolas" w:hAnsi="Consolas" w:cs="Consolas"/>
+          <w:noProof/>
+          <w:color w:val="000000"/>
+          <w:sz w:val="19"/>
+          <w:szCs w:val="19"/>
+        </w:rPr>
+        <w:lastRenderedPageBreak/>
+        <w:drawing>
+          <wp:inline distT="0" distB="0" distL="0" distR="0" wp14:anchorId="5B5F0A36" wp14:editId="75511DC4">
+            <wp:extent cx="5934710" cy="3217545"/>
+            <wp:effectExtent l="0" t="0" r="8890" b="1905"/>
+            <wp:docPr id="7" name="Picture 7"/>
+            <wp:cNvGraphicFramePr>
+              <a:graphicFrameLocks xmlns:a="http://schemas.openxmlformats.org/drawingml/2006/main" noChangeAspect="1"/>
+            </wp:cNvGraphicFramePr>
+            <a:graphic xmlns:a="http://schemas.openxmlformats.org/drawingml/2006/main">
+              <a:graphicData uri="http://schemas.openxmlformats.org/drawingml/2006/picture">
+                <pic:pic xmlns:pic="http://schemas.openxmlformats.org/drawingml/2006/picture">
+                  <pic:nvPicPr>
+                    <pic:cNvPr id="0" name="Picture 5"/>
+                    <pic:cNvPicPr>
+                      <a:picLocks noChangeAspect="1" noChangeArrowheads="1"/>
+                    </pic:cNvPicPr>
+                  </pic:nvPicPr>
+                  <pic:blipFill>
+                    <a:blip r:embed="rId12" cstate="print">
+                      <a:extLst>
+                        <a:ext uri="{28A0092B-C50C-407E-A947-70E740481C1C}">
+                          <a14:useLocalDpi xmlns:a14="http://schemas.microsoft.com/office/drawing/2010/main" val="0"/>
+                        </a:ext>
+                      </a:extLst>
+                    </a:blip>
+                    <a:srcRect/>
+                    <a:stretch>
+                      <a:fillRect/>
+                    </a:stretch>
+                  </pic:blipFill>
+                  <pic:spPr bwMode="auto">
+                    <a:xfrm>
+                      <a:off x="0" y="0"/>
+                      <a:ext cx="5934710" cy="3217545"/>
+                    </a:xfrm>
+                    <a:prstGeom prst="rect">
+                      <a:avLst/>
+                    </a:prstGeom>
+                    <a:noFill/>
+                    <a:ln>
+                      <a:noFill/>
+                    </a:ln>
+                  </pic:spPr>
+                </pic:pic>
+              </a:graphicData>
+            </a:graphic>
+          </wp:inline>
+        </w:drawing>
+      </w:r>
+    </w:p>
+    <w:p>
+      <w:r>
+        <w:t xml:space="preserve">Make sure this script is now attached to the Background </w:t>
+      </w:r>
+      <w:proofErr w:type="spellStart"/>
+      <w:r>
+        <w:t>gameObject</w:t>
+      </w:r>
+      <w:proofErr w:type="spellEnd"/>
+      <w:r>
+        <w:t xml:space="preserve">. You might have notice there is a </w:t>
+      </w:r>
+      <w:r>
+        <w:rPr>
+          <w:b/>
+        </w:rPr>
+        <w:t>Slide</w:t>
+      </w:r>
+      <w:r>
+        <w:t xml:space="preserve"> section that requires a slider. Let’s create a slider for the background image.</w:t>
+      </w:r>
+    </w:p>
+    <w:p>
+      <w:r>
+        <w:t xml:space="preserve">Left click on the Frame and go to UI, and then click on the Slider. We should change the Slider position to look presentable on the screen. Change the positioning to </w:t>
+      </w:r>
+      <w:r>
+        <w:t xml:space="preserve">Pos X: </w:t>
+      </w:r>
+      <w:r>
+        <w:t>-0.5</w:t>
+      </w:r>
+      <w:r>
+        <w:t xml:space="preserve"> Pos Y: </w:t>
+      </w:r>
+      <w:r>
+        <w:t>-221</w:t>
+      </w:r>
+      <w:r>
+        <w:t xml:space="preserve"> Pos Z: </w:t>
+      </w:r>
+      <w:r>
+        <w:t>0</w:t>
+      </w:r>
+      <w:r>
+        <w:t xml:space="preserve"> Width: 1</w:t>
+      </w:r>
+      <w:r>
+        <w:t>6</w:t>
+      </w:r>
+      <w:r>
+        <w:t xml:space="preserve">0 Height: </w:t>
+      </w:r>
+      <w:r>
+        <w:t>2</w:t>
+      </w:r>
+      <w:r>
+        <w:t>0.</w:t>
+      </w:r>
+      <w:r>
+        <w:t xml:space="preserve"> Where the values appear for Min Value and Max Value, put Min Value -500 and Max Value 500. Click on the + sign on the On Value Changed (Single) and drag the Background object into the empty slot. </w:t>
+      </w:r>
+      <w:proofErr w:type="gramStart"/>
+      <w:r>
+        <w:t>Where  it</w:t>
+      </w:r>
+      <w:proofErr w:type="gramEnd"/>
+      <w:r>
+        <w:t xml:space="preserve"> says no function, click on it, go to </w:t>
+      </w:r>
+      <w:proofErr w:type="spellStart"/>
+      <w:r>
+        <w:t>DragHandler</w:t>
+      </w:r>
+      <w:proofErr w:type="spellEnd"/>
+      <w:r>
+        <w:t xml:space="preserve"> and click on the </w:t>
+      </w:r>
+      <w:proofErr w:type="spellStart"/>
+      <w:r>
+        <w:t>SliderBackgroun</w:t>
+      </w:r>
+      <w:r>
+        <w:t>d</w:t>
+      </w:r>
+      <w:r>
+        <w:t>I</w:t>
+      </w:r>
+      <w:r>
+        <w:t>mage</w:t>
+      </w:r>
+      <w:proofErr w:type="spellEnd"/>
+      <w:r>
+        <w:t>() method.</w:t>
+      </w:r>
+    </w:p>
+    <w:p>
+      <w:r>
+        <w:rPr>
+          <w:noProof/>
+        </w:rPr>
+        <w:drawing>
+          <wp:inline distT="0" distB="0" distL="0" distR="0" wp14:anchorId="704D0005" wp14:editId="1A2A919A">
+            <wp:extent cx="5934710" cy="3217545"/>
+            <wp:effectExtent l="0" t="0" r="8890" b="1905"/>
+            <wp:docPr id="10" name="Picture 10"/>
+            <wp:cNvGraphicFramePr>
+              <a:graphicFrameLocks xmlns:a="http://schemas.openxmlformats.org/drawingml/2006/main" noChangeAspect="1"/>
+            </wp:cNvGraphicFramePr>
+            <a:graphic xmlns:a="http://schemas.openxmlformats.org/drawingml/2006/main">
+              <a:graphicData uri="http://schemas.openxmlformats.org/drawingml/2006/picture">
+                <pic:pic xmlns:pic="http://schemas.openxmlformats.org/drawingml/2006/picture">
+                  <pic:nvPicPr>
+                    <pic:cNvPr id="0" name="Picture 6"/>
+                    <pic:cNvPicPr>
+                      <a:picLocks noChangeAspect="1" noChangeArrowheads="1"/>
+                    </pic:cNvPicPr>
+                  </pic:nvPicPr>
+                  <pic:blipFill>
+                    <a:blip r:embed="rId13" cstate="print">
+                      <a:extLst>
+                        <a:ext uri="{28A0092B-C50C-407E-A947-70E740481C1C}">
+                          <a14:useLocalDpi xmlns:a14="http://schemas.microsoft.com/office/drawing/2010/main" val="0"/>
+                        </a:ext>
+                      </a:extLst>
+                    </a:blip>
+                    <a:srcRect/>
+                    <a:stretch>
+                      <a:fillRect/>
+                    </a:stretch>
+                  </pic:blipFill>
+                  <pic:spPr bwMode="auto">
+                    <a:xfrm>
+                      <a:off x="0" y="0"/>
+                      <a:ext cx="5934710" cy="3217545"/>
+                    </a:xfrm>
+                    <a:prstGeom prst="rect">
+                      <a:avLst/>
+                    </a:prstGeom>
+                    <a:noFill/>
+                    <a:ln>
+                      <a:noFill/>
+                    </a:ln>
+                  </pic:spPr>
+                </pic:pic>
+              </a:graphicData>
+            </a:graphic>
+          </wp:inline>
+        </w:drawing>
+      </w:r>
+    </w:p>
+    <w:p>
+      <w:r>
+        <w:lastRenderedPageBreak/>
+        <w:t>Go back to the Background Component and drag the new Slider into the Slide component within the Drag Handler (Script). Run the game and everything should be working.</w:t>
       </w:r>
       <w:bookmarkStart w:id="0" w:name="_GoBack"/>
       <w:bookmarkEnd w:id="0"/>
-      <w:r>
-        <w:t>will disappear the moment it touches the frame.</w:t>
-      </w:r>
-    </w:p>
+    </w:p>
+    <w:p/>
     <w:sectPr>
       <w:pgSz w:w="12240" w:h="15840"/>
       <w:pgMar w:top="1440" w:right="1440" w:bottom="1440" w:left="1440" w:header="720" w:footer="720" w:gutter="0"/>
@@ -2634,7 +3307,7 @@
 </file>
 
 <file path=word/styles.xml><?xml version="1.0" encoding="utf-8"?>
-<w:styles xmlns:mc="http://schemas.openxmlformats.org/markup-compatibility/2006" xmlns:r="http://schemas.openxmlformats.org/officeDocument/2006/relationships" xmlns:w="http://schemas.openxmlformats.org/wordprocessingml/2006/main" xmlns:w14="http://schemas.microsoft.com/office/word/2010/wordml" xmlns:w15="http://schemas.microsoft.com/office/word/2012/wordml" xmlns:w16se="http://schemas.microsoft.com/office/word/2015/wordml/symex" mc:Ignorable="w14 w15 w16se">
+<w:styles xmlns:mc="http://schemas.openxmlformats.org/markup-compatibility/2006" xmlns:r="http://schemas.openxmlformats.org/officeDocument/2006/relationships" xmlns:w="http://schemas.openxmlformats.org/wordprocessingml/2006/main" xmlns:w14="http://schemas.microsoft.com/office/word/2010/wordml" xmlns:w15="http://schemas.microsoft.com/office/word/2012/wordml" xmlns:w16cid="http://schemas.microsoft.com/office/word/2016/wordml/cid" xmlns:w16se="http://schemas.microsoft.com/office/word/2015/wordml/symex" mc:Ignorable="w14 w15 w16se w16cid">
   <w:docDefaults>
     <w:rPrDefault>
       <w:rPr>
@@ -2650,7 +3323,7 @@
       </w:pPr>
     </w:pPrDefault>
   </w:docDefaults>
-  <w:latentStyles w:defLockedState="0" w:defUIPriority="99" w:defSemiHidden="0" w:defUnhideWhenUsed="0" w:defQFormat="0" w:count="371">
+  <w:latentStyles w:defLockedState="0" w:defUIPriority="99" w:defSemiHidden="0" w:defUnhideWhenUsed="0" w:defQFormat="0" w:count="375">
     <w:lsdException w:name="Normal" w:uiPriority="0" w:qFormat="1"/>
     <w:lsdException w:name="heading 1" w:uiPriority="9" w:qFormat="1"/>
     <w:lsdException w:name="heading 2" w:semiHidden="1" w:uiPriority="9" w:unhideWhenUsed="1" w:qFormat="1"/>
@@ -2756,7 +3429,6 @@
     <w:lsdException w:name="HTML Sample" w:semiHidden="1" w:unhideWhenUsed="1"/>
     <w:lsdException w:name="HTML Typewriter" w:semiHidden="1" w:unhideWhenUsed="1"/>
     <w:lsdException w:name="HTML Variable" w:semiHidden="1" w:unhideWhenUsed="1"/>
-    <w:lsdException w:name="Normal Table" w:semiHidden="1" w:unhideWhenUsed="1"/>
     <w:lsdException w:name="annotation subject" w:semiHidden="1" w:unhideWhenUsed="1"/>
     <w:lsdException w:name="No List" w:semiHidden="1" w:unhideWhenUsed="1"/>
     <w:lsdException w:name="Outline List 1" w:semiHidden="1" w:unhideWhenUsed="1"/>
@@ -2800,10 +3472,8 @@
     <w:lsdException w:name="Table Elegant" w:semiHidden="1" w:unhideWhenUsed="1"/>
     <w:lsdException w:name="Table Professional" w:semiHidden="1" w:unhideWhenUsed="1"/>
     <w:lsdException w:name="Table Subtle 1" w:semiHidden="1" w:unhideWhenUsed="1"/>
-    <w:lsdException w:name="Table Subtle 2" w:semiHidden="1" w:unhideWhenUsed="1"/>
     <w:lsdException w:name="Table Web 1" w:semiHidden="1" w:unhideWhenUsed="1"/>
     <w:lsdException w:name="Table Web 2" w:semiHidden="1" w:unhideWhenUsed="1"/>
-    <w:lsdException w:name="Table Web 3" w:semiHidden="1" w:unhideWhenUsed="1"/>
     <w:lsdException w:name="Balloon Text" w:semiHidden="1" w:unhideWhenUsed="1"/>
     <w:lsdException w:name="Table Grid" w:uiPriority="39"/>
     <w:lsdException w:name="Table Theme" w:semiHidden="1" w:unhideWhenUsed="1"/>
@@ -3022,6 +3692,10 @@
     <w:lsdException w:name="List Table 5 Dark Accent 6" w:uiPriority="50"/>
     <w:lsdException w:name="List Table 6 Colorful Accent 6" w:uiPriority="51"/>
     <w:lsdException w:name="List Table 7 Colorful Accent 6" w:uiPriority="52"/>
+    <w:lsdException w:name="Mention" w:semiHidden="1" w:unhideWhenUsed="1"/>
+    <w:lsdException w:name="Smart Hyperlink" w:semiHidden="1" w:unhideWhenUsed="1"/>
+    <w:lsdException w:name="Hashtag" w:semiHidden="1" w:unhideWhenUsed="1"/>
+    <w:lsdException w:name="Unresolved Mention" w:semiHidden="1" w:unhideWhenUsed="1"/>
   </w:latentStyles>
   <w:style w:type="paragraph" w:default="1" w:styleId="Normal">
     <w:name w:val="Normal"/>

</xml_diff>